<commit_message>
Update The Impact of Central Clearing on Trading v10.docx
</commit_message>
<xml_diff>
--- a/reports/write-ups/The Impact of Central Clearing on Trading v10.docx
+++ b/reports/write-ups/The Impact of Central Clearing on Trading v10.docx
@@ -127,7 +127,13 @@
         <w:t xml:space="preserve">traded in the US, </w:t>
       </w:r>
       <w:r>
-        <w:t xml:space="preserve">and did not apply to other currencies or regions, this research identifies the causal impact of the regulation on pricing, </w:t>
+        <w:t xml:space="preserve">and did not apply to other currencies or regions, this research </w:t>
+      </w:r>
+      <w:r>
+        <w:t xml:space="preserve">plausibly </w:t>
+      </w:r>
+      <w:r>
+        <w:t xml:space="preserve">identifies the causal impact of the regulation on pricing, </w:t>
       </w:r>
       <w:r>
         <w:t xml:space="preserve">liquidity and </w:t>
@@ -394,13 +400,7 @@
         <w:t>ate</w:t>
       </w:r>
       <w:r>
-        <w:t xml:space="preserve"> (</w:t>
-      </w:r>
-      <w:r>
-        <w:t>LIBOR</w:t>
-      </w:r>
-      <w:r>
-        <w:t xml:space="preserve">, </w:t>
+        <w:t xml:space="preserve"> (LIBOR, </w:t>
       </w:r>
       <w:r>
         <w:t xml:space="preserve">a common variable interest rate used by banks when lending money to each other) </w:t>
@@ -459,27 +459,107 @@
     </w:p>
     <w:p>
       <w:r>
-        <w:t>IR swaps are usually bespoke contracts, customizable to individual needs. As the largest over-the-counter swaps market, it accounted for $500 trillion of the $650 trillion global OTC swaps market in 2010 (BIS, 2011). Contracts are available in multiple currencies, with specific market conventions for each.</w:t>
+        <w:t>IR swaps are usually bespoke contracts, customizable to individual needs. As the largest over-the-counter swaps market, it accounted for $</w:t>
+      </w:r>
+      <w:r>
+        <w:t>465</w:t>
+      </w:r>
+      <w:r>
+        <w:t xml:space="preserve"> trillion of the $</w:t>
+      </w:r>
+      <w:r>
+        <w:t xml:space="preserve">601 </w:t>
+      </w:r>
+      <w:r>
+        <w:t>trillion global OTC swaps market in 2010</w:t>
+      </w:r>
+      <w:r>
+        <w:t xml:space="preserve"> </w:t>
+      </w:r>
+      <w:r>
+        <w:fldChar w:fldCharType="begin"/>
+      </w:r>
+      <w:r>
+        <w:instrText xml:space="preserve"> ADDIN ZOTERO_ITEM CSL_CITATION {"citationID":"Vd9kFWHG","properties":{"formattedCitation":"(von Kleist and Mallo 2011)","plainCitation":"(von Kleist and Mallo 2011)","noteIndex":0},"citationItems":[{"id":861,"uris":["http://zotero.org/users/1226582/items/MIV8DAGL"],"itemData":{"id":861,"type":"article-journal","container-title":"Bank for International Settlements, Monetary and Economic Department, May","source":"Google Scholar","title":"OTC derivatives market activity in the second half of 2010","author":[{"family":"Kleist","given":"Karsten","non-dropping-particle":"von"},{"family":"Mallo","given":"C."}],"issued":{"date-parts":[["2011"]]}}}],"schema":"https://github.com/citation-style-language/schema/raw/master/csl-citation.json"} </w:instrText>
+      </w:r>
+      <w:r>
+        <w:fldChar w:fldCharType="separate"/>
+      </w:r>
+      <w:r>
+        <w:rPr>
+          <w:noProof/>
+        </w:rPr>
+        <w:t>(von Kleist and Mallo 2011)</w:t>
+      </w:r>
+      <w:r>
+        <w:fldChar w:fldCharType="end"/>
+      </w:r>
+      <w:r>
+        <w:t>. Contracts are available in multiple currencies, with specific market conventions for each.</w:t>
       </w:r>
       <w:r>
         <w:t xml:space="preserve">  </w:t>
       </w:r>
       <w:r>
-        <w:t xml:space="preserve">The market is dealer-dominated, with dealer-customer and dealer-dealer trades accounting for 80% of notional value. Very few transactions occur </w:t>
-      </w:r>
-      <w:r>
-        <w:t>customer to customer</w:t>
-      </w:r>
-      <w:r>
-        <w:t xml:space="preserve">. </w:t>
-      </w:r>
-      <w:proofErr w:type="spellStart"/>
-      <w:r>
-        <w:t>Bolandnazar</w:t>
-      </w:r>
-      <w:proofErr w:type="spellEnd"/>
-      <w:r>
-        <w:t xml:space="preserve"> (2020) found that 50% of trades (by notional value) are executed by the largest seven dealers, indicating market concentration among a few dealers. This concentration can impact pricing due to the market power of large dealers and affect market stability, as the failure of a large dealer or its counterparties can easily propagate through the system.</w:t>
+        <w:t>The market is dealer-dominated, with dealer-customer and dealer-dealer trades accounting for 80% of notional value</w:t>
+      </w:r>
+      <w:r>
+        <w:t xml:space="preserve"> </w:t>
+      </w:r>
+      <w:r>
+        <w:fldChar w:fldCharType="begin"/>
+      </w:r>
+      <w:r>
+        <w:instrText xml:space="preserve"> ADDIN ZOTERO_ITEM CSL_CITATION {"citationID":"LQftIycA","properties":{"formattedCitation":"(Bolandnazar 2020)","plainCitation":"(Bolandnazar 2020)","noteIndex":0},"citationItems":[{"id":283,"uris":["http://zotero.org/users/1226582/items/2G8VDPE5"],"itemData":{"id":283,"type":"report","abstract":"Following the Dodd-Frank Act, central clearing and centralized trading became mandatory for a class of the most liquid interest rate swaps (IRS). Nevertheless, IRS market making in the dealer-to-client sector remained concentrated at a few regulated banks that transfer their funding costs to end users. I develop an equilibrium model of IRS markets with imperfect competition among capital-constrained dealers. Using proprietary data on cleared IRS transactions and the dealers' daily margin requirements, I empirically investigate the impact of recent regulatory changes on market liquidity. By exploiting the variation in margin requirements across swaps with different risk profiles intermediated by bank-affiliated dealers, my estimates show that a 1 percentage point increase in the supplementary leverage ratio (SLR) leads to an increase of $1.5 billion in the annual cost of hedging for the end-users.","event-place":"Rochester, NY","genre":"SSRN Scholarly Paper","language":"en","note":"DOI: 10.2139/ssrn.3752367","number":"3752367","publisher":"Social Science Research Network","publisher-place":"Rochester, NY","source":"papers.ssrn.com","title":"The Market Structure of Dealer-to-Client Interest Rate Swaps","URL":"https://papers.ssrn.com/abstract=3752367","author":[{"family":"Bolandnazar","given":"Mohammadreza"}],"accessed":{"date-parts":[["2022",4,28]]},"issued":{"date-parts":[["2020",12,20]]}}}],"schema":"https://github.com/citation-style-language/schema/raw/master/csl-citation.json"} </w:instrText>
+      </w:r>
+      <w:r>
+        <w:fldChar w:fldCharType="separate"/>
+      </w:r>
+      <w:r>
+        <w:rPr>
+          <w:noProof/>
+        </w:rPr>
+        <w:t>(Bolandnazar 2020)</w:t>
+      </w:r>
+      <w:r>
+        <w:fldChar w:fldCharType="end"/>
+      </w:r>
+      <w:r>
+        <w:t xml:space="preserve">. Bolandnazar </w:t>
+      </w:r>
+      <w:r>
+        <w:t xml:space="preserve">finds </w:t>
+      </w:r>
+      <w:r>
+        <w:t>that 50% of trades (by notional value) are executed by the largest seven dealers, indicating market concentration among a few dealers.</w:t>
+      </w:r>
+      <w:r>
+        <w:t xml:space="preserve"> </w:t>
+      </w:r>
+      <w:r>
+        <w:t>This concentration can impact pricing and market stability.</w:t>
+      </w:r>
+      <w:r>
+        <w:t xml:space="preserve">  Larger dealers might be able to reduce search </w:t>
+      </w:r>
+      <w:r>
+        <w:t xml:space="preserve">costs (easily finding counterparties to take the opposite side of a trade, given their large client base) </w:t>
+      </w:r>
+      <w:r>
+        <w:t>and transactions costs</w:t>
+      </w:r>
+      <w:r>
+        <w:t xml:space="preserve"> (economizing over administrative and warehousing costs)</w:t>
+      </w:r>
+      <w:r>
+        <w:t xml:space="preserve">, thereby reducing premia.  However, because of their </w:t>
+      </w:r>
+      <w:r>
+        <w:lastRenderedPageBreak/>
+        <w:t xml:space="preserve">dominant market position, they might also be able charge </w:t>
+      </w:r>
+      <w:r>
+        <w:t>above their marginal cost. The failure of a large dealer (or a dealer’s major counterparty) could also drastically reduce liquidity in the system and increase transactions costs.</w:t>
       </w:r>
     </w:p>
     <w:p>
@@ -487,7 +567,6 @@
         <w:pStyle w:val="Heading2"/>
       </w:pPr>
       <w:r>
-        <w:lastRenderedPageBreak/>
         <w:t>Central Clearing</w:t>
       </w:r>
     </w:p>
@@ -532,13 +611,52 @@
         <w:t xml:space="preserve">make sure the other party gets paid.  </w:t>
       </w:r>
       <w:r>
-        <w:t>Clearinghouses</w:t>
+        <w:t xml:space="preserve">Clearinghouses have access to additional funds to make a counterparty whole in case of default by the other counterparty. </w:t>
+      </w:r>
+      <w:r>
+        <w:t>When counterparties clear their trade through a CCP, they must put up collateral</w:t>
+      </w:r>
+      <w:r>
+        <w:t xml:space="preserve"> and </w:t>
+      </w:r>
+      <w:r>
+        <w:t xml:space="preserve">contribute to a default fund.  The CCP also has equity (CCP capital) and access to other lines of credit.  </w:t>
+      </w:r>
+      <w:r>
+        <w:t xml:space="preserve">The combination of these resources (collateral, default fund, CCP capital and other lines of credit) make it unlikely that the failure of one counterparty would drastically affect the </w:t>
+      </w:r>
+      <w:r>
+        <w:t xml:space="preserve">whole </w:t>
+      </w:r>
+      <w:r>
+        <w:t xml:space="preserve">market. </w:t>
+      </w:r>
+      <w:r>
+        <w:t>Also, i</w:t>
+      </w:r>
+      <w:r>
+        <w:t>n addition</w:t>
+      </w:r>
+      <w:r>
+        <w:t xml:space="preserve"> to these financial resources</w:t>
+      </w:r>
+      <w:r>
+        <w:t>, c</w:t>
+      </w:r>
+      <w:r>
+        <w:t>learinghouses</w:t>
       </w:r>
       <w:r>
         <w:t xml:space="preserve"> are</w:t>
       </w:r>
       <w:r>
-        <w:t xml:space="preserve"> large financial institutions </w:t>
+        <w:t xml:space="preserve"> </w:t>
+      </w:r>
+      <w:r>
+        <w:t xml:space="preserve">generally </w:t>
+      </w:r>
+      <w:r>
+        <w:t xml:space="preserve">large financial institutions </w:t>
       </w:r>
       <w:r>
         <w:t>that</w:t>
@@ -550,35 +668,110 @@
         <w:t>prudent risk control measures</w:t>
       </w:r>
       <w:r>
-        <w:t>,</w:t>
-      </w:r>
-      <w:r>
         <w:t xml:space="preserve"> </w:t>
       </w:r>
       <w:r>
-        <w:t xml:space="preserve">thereby </w:t>
-      </w:r>
-      <w:r>
-        <w:t>lowering</w:t>
-      </w:r>
-      <w:r>
-        <w:t xml:space="preserve"> risks</w:t>
-      </w:r>
-      <w:r>
-        <w:t xml:space="preserve"> and mitigating consequences</w:t>
-      </w:r>
-      <w:r>
-        <w:t xml:space="preserve"> if one party defaults</w:t>
-      </w:r>
-      <w:r>
-        <w:t xml:space="preserve"> on their contractual obligations (counterparty risk)</w:t>
-      </w:r>
-      <w:r>
-        <w:t>. Clearing transforms trading by mutualizing counterparty risk, enabling netting to reduce collateral demand, and potentially reducing volatility caused by bank runs.</w:t>
+        <w:t>such as</w:t>
+      </w:r>
+      <w:r>
+        <w:t xml:space="preserve"> monitoring members trading positions and liquidating distressed </w:t>
+      </w:r>
+      <w:r>
+        <w:t xml:space="preserve">assets </w:t>
+      </w:r>
+      <w:r>
+        <w:t>in an orderly fashion</w:t>
+      </w:r>
+      <w:r>
+        <w:t xml:space="preserve">. </w:t>
+      </w:r>
+      <w:r>
+        <w:t xml:space="preserve">Clearing can also reduce demand for collateral through a practice called netting. </w:t>
+      </w:r>
+      <w:r>
+        <w:t>There are two types of netting practices common in the industry.  Cross-product n</w:t>
+      </w:r>
+      <w:r>
+        <w:t xml:space="preserve">etting </w:t>
+      </w:r>
+      <w:r>
+        <w:t xml:space="preserve">involves netting </w:t>
+      </w:r>
+      <w:r>
+        <w:t xml:space="preserve">across </w:t>
+      </w:r>
+      <w:r>
+        <w:t xml:space="preserve">different types of derivatives </w:t>
+      </w:r>
+      <w:r>
+        <w:t xml:space="preserve">products. For example, if firm A owes the CCP $10 million in collateral for IR swaps, but the CCP owes firm A $8 million for CD swaps, then firm A can just pay the CCP $2 million in net collateral.  </w:t>
+      </w:r>
+      <w:r>
+        <w:t>Multilateral n</w:t>
+      </w:r>
+      <w:r>
+        <w:t xml:space="preserve">etting </w:t>
+      </w:r>
+      <w:r>
+        <w:t>involves netting payments across multiple firms</w:t>
+      </w:r>
+      <w:r>
+        <w:t xml:space="preserve">. For example, consider the following series of debts: firm A owes firm B $100 million and firm C $200 million; firm B owes firm A $50 million and firm C $150 million; firm C owes firm A $100 million and firm B $100 million. Without multilateral netting, the following payments would need to be </w:t>
+      </w:r>
+      <w:proofErr w:type="gramStart"/>
+      <w:r>
+        <w:t>made:</w:t>
+      </w:r>
+      <w:proofErr w:type="gramEnd"/>
+      <w:r>
+        <w:t xml:space="preserve"> </w:t>
+      </w:r>
+      <w:r>
+        <w:t>firm A would pay firm B ($100 - $50) = $50 million and firm C ($200 - $100) = $100 million; firm B would pay firm C ($150 - $100) = $50 million. The total collateral demand would be $200 million. With multilateral netting, firm A would pay the CCP $150 million and the CCP would pay firm C $150 million (while firm B would not make any payments</w:t>
+      </w:r>
+      <w:r>
+        <w:t xml:space="preserve"> at all</w:t>
+      </w:r>
+      <w:r>
+        <w:t xml:space="preserve">). The total collateral demand would be $150 million. </w:t>
+      </w:r>
+      <w:r>
+        <w:t>Thus, c</w:t>
+      </w:r>
+      <w:r>
+        <w:t xml:space="preserve">learing transforms </w:t>
+      </w:r>
+      <w:r>
+        <w:t xml:space="preserve">derivatives </w:t>
+      </w:r>
+      <w:r>
+        <w:t>trading by mutualizing counterparty risk</w:t>
+      </w:r>
+      <w:r>
+        <w:t xml:space="preserve"> </w:t>
+      </w:r>
+      <w:r>
+        <w:t xml:space="preserve">and potentially reducing volatility </w:t>
+      </w:r>
+      <w:r>
+        <w:t xml:space="preserve">by reducing collateral demand and preventing </w:t>
+      </w:r>
+      <w:r>
+        <w:t>fire</w:t>
+      </w:r>
+      <w:r>
+        <w:t xml:space="preserve"> </w:t>
+      </w:r>
+      <w:r>
+        <w:t>sales of distressed assets</w:t>
+      </w:r>
+      <w:r>
+        <w:t>.</w:t>
       </w:r>
     </w:p>
     <w:p>
       <w:r>
+        <w:lastRenderedPageBreak/>
         <w:t xml:space="preserve">Originally created for </w:t>
       </w:r>
       <w:r>
@@ -604,36 +797,37 @@
       </w:r>
       <w:r>
         <w:t>) mandating central clearing of derivatives. Mandated clearing may have macro and micro effects on the market. At the macro level, clearing could reduce volatility but also strain the market through collateral demand during volatile or illiquid periods. Large enough losses could threaten clearinghouse solvency, transmitting effects to all members.</w:t>
+      </w:r>
+      <w:r>
+        <w:t xml:space="preserve"> </w:t>
+      </w:r>
+      <w:r>
+        <w:t>At the micro level, central clearing may change the types of trades firms enter, potentially leading to riskier trades due to mutualized default risk (adverse selection) and riskier post-trade activities (moral hazard). Clearing is subject to economies of scale and scope, which could lead to natural monopolies. However, regulators are likely to prevent this through local clearinghouse requirements and antitrust scrutiny. While clearinghouses can reduce default risk and collateral demand, they also require resources for risk management activities, which may increase trading costs.</w:t>
       </w:r>
     </w:p>
     <w:p>
-      <w:r>
-        <w:t>At the micro level, central clearing may change the types of trades firms enter, potentially leading to riskier trades due to mutualized default risk (adverse selection) and riskier post-trade activities (moral hazard). Clearing is subject to economies of scale and scope, which could lead to natural monopolies. However, regulators are likely to prevent this through local clearinghouse requirements and antitrust scrutiny. While clearinghouses can reduce default risk and collateral demand, they also require resources for risk management activities, which may increase trading costs.</w:t>
+      <w:pPr>
+        <w:pStyle w:val="Heading2"/>
+      </w:pPr>
+      <w:r>
+        <w:t>Regulatory Background</w:t>
       </w:r>
     </w:p>
     <w:p>
       <w:pPr>
-        <w:pStyle w:val="Heading2"/>
-      </w:pPr>
-      <w:r>
-        <w:t>Regulatory Background</w:t>
+        <w:pStyle w:val="Heading3"/>
+      </w:pPr>
+      <w:r>
+        <w:t xml:space="preserve">US </w:t>
+      </w:r>
+      <w:r>
+        <w:t>C</w:t>
+      </w:r>
+      <w:r>
+        <w:t>ontext</w:t>
       </w:r>
     </w:p>
     <w:p>
-      <w:pPr>
-        <w:pStyle w:val="Heading3"/>
-      </w:pPr>
-      <w:r>
-        <w:t xml:space="preserve">US </w:t>
-      </w:r>
-      <w:r>
-        <w:t>C</w:t>
-      </w:r>
-      <w:r>
-        <w:t>ontext</w:t>
-      </w:r>
-    </w:p>
-    <w:p>
       <w:r>
         <w:t xml:space="preserve">Following the financial crisis, Congress passed the DFA to enhance the US financial system's reliability. Since </w:t>
       </w:r>
@@ -655,11 +849,7 @@
         <w:t>DFA</w:t>
       </w:r>
       <w:r>
-        <w:t xml:space="preserve"> aimed to significantly reform this market. Key objectives included improving trade data availability for regulators and market participants, requiring real-time reporting of certain trade </w:t>
-      </w:r>
-      <w:r>
-        <w:lastRenderedPageBreak/>
-        <w:t>characteristics, and mandating confidential trade data reporting to swaps data repositories and regulators.</w:t>
+        <w:t xml:space="preserve"> aimed to significantly reform this market. Key objectives included improving trade data availability for regulators and market participants, requiring real-time reporting of certain trade characteristics, and mandating confidential trade data reporting to swaps data repositories and regulators.</w:t>
       </w:r>
     </w:p>
     <w:p>
@@ -869,6 +1059,7 @@
       </w:pPr>
       <w:bookmarkStart w:id="1" w:name="_Ref149505424"/>
       <w:r>
+        <w:lastRenderedPageBreak/>
         <w:t xml:space="preserve">Table </w:t>
       </w:r>
       <w:r>
@@ -1522,7 +1713,13 @@
         <w:t xml:space="preserve">ly </w:t>
       </w:r>
       <w:r>
-        <w:t xml:space="preserve">to harmonize regulatory requirements. The </w:t>
+        <w:t xml:space="preserve">to harmonize regulatory requirements. </w:t>
+      </w:r>
+      <w:r>
+        <w:t>In</w:t>
+      </w:r>
+      <w:r>
+        <w:t xml:space="preserve"> </w:t>
       </w:r>
       <w:r>
         <w:t xml:space="preserve">Europe, the EU </w:t>
@@ -1540,7 +1737,13 @@
         <w:t>DFA</w:t>
       </w:r>
       <w:r>
-        <w:t>, while the Bank of England issued regulations mandating clearing for most trades involving UK-based entities.</w:t>
+        <w:t xml:space="preserve">, while the Bank of England </w:t>
+      </w:r>
+      <w:r>
+        <w:t xml:space="preserve">(BoE) </w:t>
+      </w:r>
+      <w:r>
+        <w:t>issued regulations mandating clearing for most trades involving UK-based entities.</w:t>
       </w:r>
       <w:r>
         <w:t xml:space="preserve">  </w:t>
@@ -1607,6 +1810,7 @@
       </w:pPr>
       <w:bookmarkStart w:id="2" w:name="_Ref149505461"/>
       <w:r>
+        <w:lastRenderedPageBreak/>
         <w:t xml:space="preserve">Table </w:t>
       </w:r>
       <w:r>
@@ -2011,7 +2215,6 @@
       </w:pPr>
       <w:bookmarkStart w:id="3" w:name="_Ref157719057"/>
       <w:r>
-        <w:lastRenderedPageBreak/>
         <w:t>Theory</w:t>
       </w:r>
       <w:bookmarkEnd w:id="3"/>
@@ -2330,6 +2533,7 @@
             <w:rPr>
               <w:rFonts w:ascii="Cambria Math" w:hAnsi="Cambria Math"/>
             </w:rPr>
+            <w:lastRenderedPageBreak/>
             <m:t>P</m:t>
           </m:r>
           <m:sSub>
@@ -2765,13 +2969,11 @@
         <w:t>.</w:t>
       </w:r>
     </w:p>
-    <w:p/>
     <w:p>
       <w:pPr>
         <w:pStyle w:val="Heading3"/>
       </w:pPr>
       <w:r>
-        <w:lastRenderedPageBreak/>
         <w:t>Counterparty Risk and C</w:t>
       </w:r>
       <w:r>
@@ -2858,7 +3060,11 @@
         <w:t xml:space="preserve">(indicated by bi-directional arrows between dealers) </w:t>
       </w:r>
       <w:r>
-        <w:t xml:space="preserve">and bulk futures markets </w:t>
+        <w:t xml:space="preserve">and bulk futures </w:t>
+      </w:r>
+      <w:r>
+        <w:lastRenderedPageBreak/>
+        <w:t xml:space="preserve">markets </w:t>
       </w:r>
       <w:r>
         <w:t xml:space="preserve">trading </w:t>
@@ -3233,7 +3439,6 @@
         <w:pStyle w:val="Heading3"/>
       </w:pPr>
       <w:r>
-        <w:lastRenderedPageBreak/>
         <w:t>Central Clearing</w:t>
       </w:r>
     </w:p>
@@ -3268,6 +3473,7 @@
         <w:rPr>
           <w:noProof/>
         </w:rPr>
+        <w:lastRenderedPageBreak/>
         <w:drawing>
           <wp:inline distT="0" distB="0" distL="0" distR="0" wp14:anchorId="3E745CB0" wp14:editId="1F4C9F25">
             <wp:extent cx="5193102" cy="2286407"/>
@@ -3365,11 +3571,7 @@
         </m:r>
       </m:oMath>
       <w:r>
-        <w:t xml:space="preserve">.  If there is a liquidity shock, a liquidity </w:t>
-      </w:r>
-      <w:r>
-        <w:lastRenderedPageBreak/>
-        <w:t xml:space="preserve">trader (liquidity demander) receives an inventory of quantity </w:t>
+        <w:t xml:space="preserve">.  If there is a liquidity shock, a liquidity trader (liquidity demander) receives an inventory of quantity </w:t>
       </w:r>
       <m:oMath>
         <m:r>
@@ -3566,7 +3768,14 @@
         <w:rPr>
           <w:rFonts w:eastAsiaTheme="minorEastAsia"/>
         </w:rPr>
-        <w:t xml:space="preserve">.  If there is a liquidity shock, the liquidity trader observes the market prices and selects the quantity (size) of the market order.  The final price of the risky asset is </w:t>
+        <w:t xml:space="preserve">.  If there is a liquidity shock, the </w:t>
+      </w:r>
+      <w:r>
+        <w:rPr>
+          <w:rFonts w:eastAsiaTheme="minorEastAsia"/>
+        </w:rPr>
+        <w:lastRenderedPageBreak/>
+        <w:t xml:space="preserve">liquidity trader observes the market prices and selects the quantity (size) of the market order.  The final price of the risky asset is </w:t>
       </w:r>
       <m:oMath>
         <m:r>
@@ -5404,6 +5613,7 @@
         <w:rPr>
           <w:rFonts w:eastAsiaTheme="minorEastAsia"/>
         </w:rPr>
+        <w:lastRenderedPageBreak/>
         <w:t xml:space="preserve">I analyze the case of the optimal bid quote for dealer 1, </w:t>
       </w:r>
       <w:r>
@@ -6534,7 +6744,6 @@
         </w:rPr>
       </w:pPr>
       <w:r>
-        <w:lastRenderedPageBreak/>
         <w:t xml:space="preserve">Under the scenario where there is counterparty risk, if the counterparty defaults the value of the asset is impaired (the holder of the non-defaulting leg no longer receives expected cash flows).  However, for the defaulter, the value of the asset is enhanced (as he no longer needs to make payments).  I model this as an additional shock to the realized value of the asset: </w:t>
       </w:r>
       <m:oMath>
@@ -7869,11 +8078,7 @@
     </w:p>
     <w:p>
       <w:r>
-        <w:t xml:space="preserve">I modify the above model to include additional order-flow dynamics related to counterparty risk.  Assume that when the current period’s order-flow is negative, there is additional sell-off of the risky asset in the next period due to (perceived) additional counterparty risk, and when the current </w:t>
-      </w:r>
-      <w:r>
-        <w:lastRenderedPageBreak/>
-        <w:t>period’s order flow is positive, there is additional buying of the risky asset in the next period due to (perceived) reduction in counterparty risk.  The order-flow dynamics are now given by:</w:t>
+        <w:t>I modify the above model to include additional order-flow dynamics related to counterparty risk.  Assume that when the current period’s order-flow is negative, there is additional sell-off of the risky asset in the next period due to (perceived) additional counterparty risk, and when the current period’s order flow is positive, there is additional buying of the risky asset in the next period due to (perceived) reduction in counterparty risk.  The order-flow dynamics are now given by:</w:t>
       </w:r>
     </w:p>
     <w:p>
@@ -8105,6 +8310,7 @@
             <w:rPr>
               <w:rFonts w:ascii="Cambria Math" w:hAnsi="Cambria Math"/>
             </w:rPr>
+            <w:lastRenderedPageBreak/>
             <m:t>Δ</m:t>
           </m:r>
           <m:sSub>
@@ -9372,11 +9578,16 @@
         <w:t xml:space="preserve"> create two groups based on the currency of denomination: (1) the treatment group, consisting of USD denominated swaps that were affected by the central clearing mandate, and (2) the control group, consisting of CAD denominated swaps that were not subject to the mandate during the same period. By comparing the swap premiums between these two groups before and after the mandate, </w:t>
       </w:r>
       <w:r>
-        <w:lastRenderedPageBreak/>
         <w:t>I</w:t>
       </w:r>
       <w:r>
-        <w:t xml:space="preserve"> can identify the causal effect of the policy on swap premiums </w:t>
+        <w:t xml:space="preserve"> can </w:t>
+      </w:r>
+      <w:r>
+        <w:t xml:space="preserve">plausibly </w:t>
+      </w:r>
+      <w:r>
+        <w:t xml:space="preserve">identify the causal effect of the policy on swap premiums </w:t>
       </w:r>
       <w:r>
         <w:t>if</w:t>
@@ -9942,6 +10153,7 @@
     </w:p>
     <w:p>
       <w:r>
+        <w:lastRenderedPageBreak/>
         <w:t xml:space="preserve">To ensure the validity of </w:t>
       </w:r>
       <w:r>
@@ -10022,7 +10234,6 @@
     </w:p>
     <w:p>
       <w:r>
-        <w:lastRenderedPageBreak/>
         <w:t xml:space="preserve">I </w:t>
       </w:r>
       <w:r>
@@ -10090,7 +10301,11 @@
         <w:t>appropriate</w:t>
       </w:r>
       <w:r>
-        <w:t xml:space="preserve"> yield curve. I use a single curve method, the prevalent pricing method during the study period. For USD swaps, I obtain the USD semiannual fixed-floating rate curve for each trading day from Bloomberg. For CAD denominated swaps, I obtain the Canadian yield curve from the Bloomberg Terminal. I use the </w:t>
+        <w:t xml:space="preserve"> yield curve. I use a single curve method, </w:t>
+      </w:r>
+      <w:r>
+        <w:lastRenderedPageBreak/>
+        <w:t xml:space="preserve">the prevalent pricing method during the study period. For USD swaps, I obtain the USD semiannual fixed-floating rate curve for each trading day from Bloomberg. For CAD denominated swaps, I obtain the Canadian yield curve from the Bloomberg Terminal. I use the </w:t>
       </w:r>
       <w:proofErr w:type="spellStart"/>
       <w:r>
@@ -10189,7 +10404,6 @@
         <w:rPr>
           <w:color w:val="000000" w:themeColor="text1"/>
         </w:rPr>
-        <w:lastRenderedPageBreak/>
         <w:t xml:space="preserve">Table </w:t>
       </w:r>
       <w:r>
@@ -17388,7 +17602,6 @@
         <w:jc w:val="center"/>
       </w:pPr>
       <w:r>
-        <w:lastRenderedPageBreak/>
         <w:t>(</w:t>
       </w:r>
       <w:r>
@@ -23210,7 +23423,6 @@
         <w:jc w:val="center"/>
       </w:pPr>
       <w:r>
-        <w:lastRenderedPageBreak/>
         <w:t>(Pre-Phase 3)</w:t>
       </w:r>
     </w:p>
@@ -30091,7 +30303,6 @@
         <w:rPr>
           <w:color w:val="000000" w:themeColor="text1"/>
         </w:rPr>
-        <w:lastRenderedPageBreak/>
         <w:t xml:space="preserve">Note that before the regulation is passed, (voluntary) clearing in USD-denominated swaps is a little less than 61%.  After phase 1 implementation, clearing increases to around 78%.  After phase 2 implementation, </w:t>
       </w:r>
       <w:r>
@@ -30117,6 +30328,7 @@
       </w:pPr>
       <w:bookmarkStart w:id="8" w:name="_Ref157719497"/>
       <w:r>
+        <w:lastRenderedPageBreak/>
         <w:t>Results</w:t>
       </w:r>
       <w:bookmarkEnd w:id="8"/>
@@ -30236,11 +30448,7 @@
         <w:t xml:space="preserve">dealers, major swap </w:t>
       </w:r>
       <w:r>
-        <w:t xml:space="preserve">participants and active funds.  Clearing went from ~61% before phase 1 into effect to ~ 77% after phase 1.  Phase 2 added a broader set of market participants (commodity pools, private funds, banks and other financial institutions) to the clearing requirement and clearing went from ~78% of the market to ~90% of the market.  Phase 3 applied the mandate to all entities not specifically exempt from the clearing requirement (such as companies that primarily use IR swaps to hedge against commercial risk).  Phase 3 did not have a large impact on clearing and it remained around ~89% of the market.  Phase 1 does not seem to </w:t>
-      </w:r>
-      <w:r>
-        <w:lastRenderedPageBreak/>
-        <w:t xml:space="preserve">have </w:t>
+        <w:t xml:space="preserve">participants and active funds.  Clearing went from ~61% before phase 1 into effect to ~ 77% after phase 1.  Phase 2 added a broader set of market participants (commodity pools, private funds, banks and other financial institutions) to the clearing requirement and clearing went from ~78% of the market to ~90% of the market.  Phase 3 applied the mandate to all entities not specifically exempt from the clearing requirement (such as companies that primarily use IR swaps to hedge against commercial risk).  Phase 3 did not have a large impact on clearing and it remained around ~89% of the market.  Phase 1 does not seem to have </w:t>
       </w:r>
       <w:proofErr w:type="gramStart"/>
       <w:r>
@@ -30258,6 +30466,7 @@
       </w:pPr>
       <w:bookmarkStart w:id="9" w:name="_Ref149507984"/>
       <w:r>
+        <w:lastRenderedPageBreak/>
         <w:t xml:space="preserve">Table </w:t>
       </w:r>
       <w:r>
@@ -34814,7 +35023,7 @@
   <w:style w:type="paragraph" w:default="1" w:styleId="Normal">
     <w:name w:val="Normal"/>
     <w:qFormat/>
-    <w:rsid w:val="009C0453"/>
+    <w:rsid w:val="00AC06CC"/>
     <w:pPr>
       <w:spacing w:line="360" w:lineRule="auto"/>
       <w:ind w:firstLine="202"/>
@@ -34832,7 +35041,7 @@
     <w:next w:val="Normal"/>
     <w:link w:val="Heading1Char"/>
     <w:qFormat/>
-    <w:rsid w:val="009C0453"/>
+    <w:rsid w:val="00AC06CC"/>
     <w:pPr>
       <w:keepNext/>
       <w:keepLines/>
@@ -34856,7 +35065,7 @@
     <w:next w:val="Normal"/>
     <w:link w:val="Heading2Char"/>
     <w:qFormat/>
-    <w:rsid w:val="009C0453"/>
+    <w:rsid w:val="00AC06CC"/>
     <w:pPr>
       <w:keepNext/>
       <w:keepLines/>
@@ -34881,7 +35090,7 @@
     <w:next w:val="Normal"/>
     <w:link w:val="Heading3Char"/>
     <w:qFormat/>
-    <w:rsid w:val="009C0453"/>
+    <w:rsid w:val="00AC06CC"/>
     <w:pPr>
       <w:spacing w:before="260"/>
       <w:ind w:firstLine="0"/>
@@ -34898,7 +35107,7 @@
     <w:next w:val="Normal"/>
     <w:link w:val="Heading4Char"/>
     <w:qFormat/>
-    <w:rsid w:val="009C0453"/>
+    <w:rsid w:val="00AC06CC"/>
     <w:pPr>
       <w:spacing w:before="260"/>
       <w:ind w:firstLine="0"/>
@@ -35032,7 +35241,7 @@
     <w:name w:val="Default Paragraph Font"/>
     <w:uiPriority w:val="99"/>
     <w:semiHidden/>
-    <w:rsid w:val="009C0453"/>
+    <w:rsid w:val="00AC06CC"/>
   </w:style>
   <w:style w:type="table" w:default="1" w:styleId="TableNormal">
     <w:name w:val="Normal Table"/>
@@ -35053,13 +35262,13 @@
     <w:name w:val="No List"/>
     <w:semiHidden/>
     <w:unhideWhenUsed/>
-    <w:rsid w:val="009C0453"/>
+    <w:rsid w:val="00AC06CC"/>
   </w:style>
   <w:style w:type="character" w:customStyle="1" w:styleId="Heading2Char">
     <w:name w:val="Heading 2 Char"/>
     <w:basedOn w:val="DefaultParagraphFont"/>
     <w:link w:val="Heading2"/>
-    <w:rsid w:val="009C0453"/>
+    <w:rsid w:val="00AC06CC"/>
     <w:rPr>
       <w:rFonts w:ascii="Times New Roman" w:eastAsia="Times New Roman" w:hAnsi="Times New Roman"/>
       <w:bCs/>
@@ -35075,7 +35284,7 @@
     <w:next w:val="Author"/>
     <w:link w:val="TitleChar"/>
     <w:qFormat/>
-    <w:rsid w:val="009C0453"/>
+    <w:rsid w:val="00AC06CC"/>
     <w:pPr>
       <w:spacing w:after="300" w:line="360" w:lineRule="auto"/>
       <w:contextualSpacing/>
@@ -35094,7 +35303,7 @@
     <w:name w:val="Title Char"/>
     <w:basedOn w:val="DefaultParagraphFont"/>
     <w:link w:val="Title"/>
-    <w:rsid w:val="009C0453"/>
+    <w:rsid w:val="00AC06CC"/>
     <w:rPr>
       <w:rFonts w:ascii="Arial" w:eastAsia="Times New Roman" w:hAnsi="Arial"/>
       <w:color w:val="000000"/>
@@ -35137,7 +35346,7 @@
     <w:name w:val="Heading 1 Char"/>
     <w:basedOn w:val="DefaultParagraphFont"/>
     <w:link w:val="Heading1"/>
-    <w:rsid w:val="009C0453"/>
+    <w:rsid w:val="00AC06CC"/>
     <w:rPr>
       <w:rFonts w:ascii="Times New Roman" w:eastAsia="Times New Roman" w:hAnsi="Times New Roman"/>
       <w:b/>
@@ -35152,7 +35361,7 @@
     <w:name w:val="Heading 3 Char"/>
     <w:basedOn w:val="DefaultParagraphFont"/>
     <w:link w:val="Heading3"/>
-    <w:rsid w:val="009C0453"/>
+    <w:rsid w:val="00AC06CC"/>
     <w:rPr>
       <w:rFonts w:ascii="Times New Roman" w:eastAsia="Times New Roman" w:hAnsi="Times New Roman"/>
       <w:bCs/>
@@ -35165,7 +35374,7 @@
     <w:name w:val="Heading 4 Char"/>
     <w:basedOn w:val="DefaultParagraphFont"/>
     <w:link w:val="Heading4"/>
-    <w:rsid w:val="009C0453"/>
+    <w:rsid w:val="00AC06CC"/>
     <w:rPr>
       <w:rFonts w:ascii="Times New Roman" w:eastAsia="Times New Roman" w:hAnsi="Times New Roman"/>
       <w:bCs/>
@@ -35474,7 +35683,7 @@
     <w:basedOn w:val="Normal"/>
     <w:link w:val="FootnoteTextChar"/>
     <w:semiHidden/>
-    <w:rsid w:val="009C0453"/>
+    <w:rsid w:val="00AC06CC"/>
     <w:pPr>
       <w:spacing w:line="180" w:lineRule="atLeast"/>
     </w:pPr>
@@ -35487,7 +35696,7 @@
     <w:basedOn w:val="DefaultParagraphFont"/>
     <w:link w:val="FootnoteText"/>
     <w:semiHidden/>
-    <w:rsid w:val="009C0453"/>
+    <w:rsid w:val="00AC06CC"/>
     <w:rPr>
       <w:rFonts w:ascii="Times New Roman" w:eastAsia="Calisto MT" w:hAnsi="Times New Roman"/>
       <w:sz w:val="16"/>
@@ -35499,7 +35708,7 @@
     <w:name w:val="footnote reference"/>
     <w:basedOn w:val="DefaultParagraphFont"/>
     <w:semiHidden/>
-    <w:rsid w:val="009C0453"/>
+    <w:rsid w:val="00AC06CC"/>
     <w:rPr>
       <w:rFonts w:ascii="Times New Roman" w:hAnsi="Times New Roman"/>
       <w:sz w:val="24"/>
@@ -35891,7 +36100,7 @@
   </w:style>
   <w:style w:type="paragraph" w:customStyle="1" w:styleId="NoParagraphStyle">
     <w:name w:val="[No Paragraph Style]"/>
-    <w:rsid w:val="009C0453"/>
+    <w:rsid w:val="00AC06CC"/>
     <w:pPr>
       <w:widowControl w:val="0"/>
       <w:autoSpaceDE w:val="0"/>
@@ -35911,7 +36120,7 @@
   <w:style w:type="paragraph" w:customStyle="1" w:styleId="Author">
     <w:name w:val="Author"/>
     <w:next w:val="Normal"/>
-    <w:rsid w:val="009C0453"/>
+    <w:rsid w:val="00AC06CC"/>
     <w:pPr>
       <w:suppressAutoHyphens/>
       <w:spacing w:after="280" w:line="360" w:lineRule="auto"/>
@@ -35928,7 +36137,7 @@
   <w:style w:type="paragraph" w:customStyle="1" w:styleId="Abstract">
     <w:name w:val="Abstract"/>
     <w:next w:val="Normal"/>
-    <w:rsid w:val="009C0453"/>
+    <w:rsid w:val="00AC06CC"/>
     <w:pPr>
       <w:spacing w:before="100" w:after="600" w:line="360" w:lineRule="auto"/>
       <w:ind w:left="662" w:right="662"/>
@@ -35946,7 +36155,7 @@
   <w:style w:type="paragraph" w:customStyle="1" w:styleId="Equation">
     <w:name w:val="Equation"/>
     <w:next w:val="Normal"/>
-    <w:rsid w:val="009C0453"/>
+    <w:rsid w:val="00AC06CC"/>
     <w:pPr>
       <w:tabs>
         <w:tab w:val="center" w:pos="3960"/>
@@ -35966,7 +36175,7 @@
     <w:name w:val="Normal No Indent"/>
     <w:basedOn w:val="Normal"/>
     <w:next w:val="Normal"/>
-    <w:rsid w:val="009C0453"/>
+    <w:rsid w:val="00AC06CC"/>
     <w:pPr>
       <w:ind w:firstLine="0"/>
     </w:pPr>
@@ -35974,7 +36183,7 @@
   <w:style w:type="paragraph" w:customStyle="1" w:styleId="Contact">
     <w:name w:val="Contact"/>
     <w:next w:val="Normal"/>
-    <w:rsid w:val="009C0453"/>
+    <w:rsid w:val="00AC06CC"/>
     <w:pPr>
       <w:spacing w:after="200" w:line="360" w:lineRule="auto"/>
     </w:pPr>
@@ -35990,7 +36199,7 @@
     <w:name w:val="Reference Heading"/>
     <w:basedOn w:val="Normal"/>
     <w:next w:val="References"/>
-    <w:rsid w:val="009C0453"/>
+    <w:rsid w:val="00AC06CC"/>
     <w:pPr>
       <w:keepNext/>
       <w:widowControl w:val="0"/>
@@ -36011,7 +36220,7 @@
   <w:style w:type="paragraph" w:customStyle="1" w:styleId="References">
     <w:name w:val="References"/>
     <w:basedOn w:val="Normal"/>
-    <w:rsid w:val="009C0453"/>
+    <w:rsid w:val="00AC06CC"/>
     <w:pPr>
       <w:widowControl w:val="0"/>
       <w:autoSpaceDE w:val="0"/>
@@ -36030,7 +36239,7 @@
     <w:next w:val="Normal"/>
     <w:uiPriority w:val="99"/>
     <w:semiHidden/>
-    <w:rsid w:val="009C0453"/>
+    <w:rsid w:val="00AC06CC"/>
     <w:pPr>
       <w:spacing w:before="260" w:line="360" w:lineRule="auto"/>
       <w:ind w:left="720" w:right="720"/>
@@ -36053,7 +36262,7 @@
     <w:uiPriority w:val="99"/>
     <w:semiHidden/>
     <w:qFormat/>
-    <w:rsid w:val="009C0453"/>
+    <w:rsid w:val="00AC06CC"/>
     <w:pPr>
       <w:spacing w:after="120"/>
       <w:ind w:left="720" w:right="720" w:firstLine="0"/>
@@ -36063,7 +36272,7 @@
   <w:style w:type="paragraph" w:customStyle="1" w:styleId="FigureTitle">
     <w:name w:val="Figure Title"/>
     <w:next w:val="Normal"/>
-    <w:rsid w:val="009C0453"/>
+    <w:rsid w:val="00AC06CC"/>
     <w:pPr>
       <w:keepLines/>
       <w:suppressAutoHyphens/>
@@ -36083,7 +36292,7 @@
   <w:style w:type="paragraph" w:customStyle="1" w:styleId="FigureNotes">
     <w:name w:val="Figure Notes"/>
     <w:next w:val="Normal"/>
-    <w:rsid w:val="009C0453"/>
+    <w:rsid w:val="00AC06CC"/>
     <w:pPr>
       <w:tabs>
         <w:tab w:val="right" w:pos="440"/>
@@ -36102,7 +36311,7 @@
   </w:style>
   <w:style w:type="paragraph" w:customStyle="1" w:styleId="TableTitle">
     <w:name w:val="Table Title"/>
-    <w:rsid w:val="009C0453"/>
+    <w:rsid w:val="00AC06CC"/>
     <w:pPr>
       <w:pBdr>
         <w:bottom w:val="double" w:sz="2" w:space="1" w:color="auto"/>
@@ -36125,7 +36334,7 @@
   </w:style>
   <w:style w:type="paragraph" w:customStyle="1" w:styleId="TableNotes">
     <w:name w:val="Table Notes"/>
-    <w:rsid w:val="009C0453"/>
+    <w:rsid w:val="00AC06CC"/>
     <w:pPr>
       <w:spacing w:before="120" w:line="180" w:lineRule="atLeast"/>
       <w:ind w:right="720"/>
@@ -36141,7 +36350,7 @@
   </w:style>
   <w:style w:type="paragraph" w:customStyle="1" w:styleId="TableText">
     <w:name w:val="Table Text"/>
-    <w:rsid w:val="009C0453"/>
+    <w:rsid w:val="00AC06CC"/>
     <w:pPr>
       <w:spacing w:line="180" w:lineRule="atLeast"/>
       <w:jc w:val="center"/>
@@ -36158,7 +36367,7 @@
     <w:name w:val="List Bullet"/>
     <w:basedOn w:val="Normal"/>
     <w:next w:val="Normal"/>
-    <w:rsid w:val="009C0453"/>
+    <w:rsid w:val="00AC06CC"/>
     <w:pPr>
       <w:numPr>
         <w:numId w:val="27"/>
@@ -36170,7 +36379,7 @@
     <w:name w:val="List Number"/>
     <w:basedOn w:val="Normal"/>
     <w:next w:val="Normal"/>
-    <w:rsid w:val="009C0453"/>
+    <w:rsid w:val="00AC06CC"/>
     <w:pPr>
       <w:numPr>
         <w:numId w:val="28"/>
@@ -36187,7 +36396,7 @@
     <w:basedOn w:val="Normal"/>
     <w:next w:val="Normal"/>
     <w:qFormat/>
-    <w:rsid w:val="009C0453"/>
+    <w:rsid w:val="00AC06CC"/>
     <w:pPr>
       <w:spacing w:before="260" w:after="260"/>
       <w:jc w:val="center"/>
@@ -36196,7 +36405,7 @@
   <w:style w:type="character" w:customStyle="1" w:styleId="TableFootLetter">
     <w:name w:val="Table FootLetter"/>
     <w:basedOn w:val="DefaultParagraphFont"/>
-    <w:rsid w:val="009C0453"/>
+    <w:rsid w:val="00AC06CC"/>
     <w:rPr>
       <w:rFonts w:ascii="Times New Roman" w:hAnsi="Times New Roman"/>
       <w:sz w:val="16"/>
@@ -36209,14 +36418,14 @@
     <w:basedOn w:val="TableNotes"/>
     <w:next w:val="TableNotes"/>
     <w:qFormat/>
-    <w:rsid w:val="009C0453"/>
+    <w:rsid w:val="00AC06CC"/>
   </w:style>
   <w:style w:type="paragraph" w:customStyle="1" w:styleId="TablePlaceholder">
     <w:name w:val="Table Placeholder"/>
     <w:basedOn w:val="FigurePlaceholder"/>
     <w:next w:val="NoParagraphStyle"/>
     <w:qFormat/>
-    <w:rsid w:val="009C0453"/>
+    <w:rsid w:val="00AC06CC"/>
   </w:style>
   <w:style w:type="paragraph" w:styleId="DocumentMap">
     <w:name w:val="Document Map"/>
@@ -36224,7 +36433,7 @@
     <w:link w:val="DocumentMapChar"/>
     <w:uiPriority w:val="99"/>
     <w:semiHidden/>
-    <w:rsid w:val="009C0453"/>
+    <w:rsid w:val="00AC06CC"/>
     <w:rPr>
       <w:rFonts w:ascii="Lucida Grande" w:hAnsi="Lucida Grande"/>
     </w:rPr>
@@ -36235,7 +36444,7 @@
     <w:link w:val="DocumentMap"/>
     <w:uiPriority w:val="99"/>
     <w:semiHidden/>
-    <w:rsid w:val="009C0453"/>
+    <w:rsid w:val="00AC06CC"/>
     <w:rPr>
       <w:rFonts w:ascii="Lucida Grande" w:eastAsia="Calisto MT" w:hAnsi="Lucida Grande"/>
       <w:sz w:val="24"/>
@@ -36248,7 +36457,7 @@
     <w:basedOn w:val="DefaultParagraphFont"/>
     <w:uiPriority w:val="99"/>
     <w:semiHidden/>
-    <w:rsid w:val="009C0453"/>
+    <w:rsid w:val="00AC06CC"/>
     <w:rPr>
       <w:sz w:val="18"/>
       <w:szCs w:val="18"/>
@@ -36260,7 +36469,7 @@
     <w:link w:val="CommentTextChar"/>
     <w:uiPriority w:val="99"/>
     <w:semiHidden/>
-    <w:rsid w:val="009C0453"/>
+    <w:rsid w:val="00AC06CC"/>
   </w:style>
   <w:style w:type="character" w:customStyle="1" w:styleId="CommentTextChar">
     <w:name w:val="Comment Text Char"/>
@@ -36268,7 +36477,7 @@
     <w:link w:val="CommentText"/>
     <w:uiPriority w:val="99"/>
     <w:semiHidden/>
-    <w:rsid w:val="009C0453"/>
+    <w:rsid w:val="00AC06CC"/>
     <w:rPr>
       <w:rFonts w:ascii="Times New Roman" w:eastAsia="Calisto MT" w:hAnsi="Times New Roman"/>
       <w:sz w:val="24"/>
@@ -36283,7 +36492,7 @@
     <w:link w:val="CommentSubjectChar"/>
     <w:uiPriority w:val="99"/>
     <w:semiHidden/>
-    <w:rsid w:val="009C0453"/>
+    <w:rsid w:val="00AC06CC"/>
     <w:rPr>
       <w:b/>
       <w:bCs/>
@@ -36297,7 +36506,7 @@
     <w:link w:val="CommentSubject"/>
     <w:uiPriority w:val="99"/>
     <w:semiHidden/>
-    <w:rsid w:val="009C0453"/>
+    <w:rsid w:val="00AC06CC"/>
     <w:rPr>
       <w:rFonts w:ascii="Times New Roman" w:eastAsia="Calisto MT" w:hAnsi="Times New Roman"/>
       <w:b/>
@@ -36313,7 +36522,7 @@
     <w:link w:val="BalloonTextChar"/>
     <w:uiPriority w:val="99"/>
     <w:semiHidden/>
-    <w:rsid w:val="009C0453"/>
+    <w:rsid w:val="00AC06CC"/>
     <w:pPr>
       <w:spacing w:line="240" w:lineRule="auto"/>
     </w:pPr>
@@ -36329,7 +36538,7 @@
     <w:link w:val="BalloonText"/>
     <w:uiPriority w:val="99"/>
     <w:semiHidden/>
-    <w:rsid w:val="009C0453"/>
+    <w:rsid w:val="00AC06CC"/>
     <w:rPr>
       <w:rFonts w:ascii="Lucida Grande" w:eastAsia="Calisto MT" w:hAnsi="Lucida Grande"/>
       <w:sz w:val="18"/>

</xml_diff>

<commit_message>
Update The Impact of Central Clearing on Trading document
</commit_message>
<xml_diff>
--- a/reports/write-ups/The Impact of Central Clearing on Trading v10.docx
+++ b/reports/write-ups/The Impact of Central Clearing on Trading v10.docx
@@ -32,7 +32,13 @@
     </w:p>
     <w:p>
       <w:r>
-        <w:t>The 2006-2008 financial crisis, the most severe downturn since the Great Depression, led to the passage of the Dodd-Frank Wall Street Reform and Consumer Protection Act (DFA). A key provision of the DFA required certain financial contracts to be cleared through a central counterparty. This study investigates the causal impact of this clearing mandate on</w:t>
+        <w:t>The 2006-2008 financial crisis, the most severe downturn since the Great Depression, led to the passage of the Dodd-Frank Wall Street Reform and Consumer Protection Act (DFA). A key provision of the DFA required certain financial contracts to be cleared through a central counterparty</w:t>
+      </w:r>
+      <w:r>
+        <w:t xml:space="preserve"> (CCP)</w:t>
+      </w:r>
+      <w:r>
+        <w:t>. This study investigates the causal impact of this clearing mandate on</w:t>
       </w:r>
       <w:r>
         <w:t xml:space="preserve"> prices</w:t>
@@ -195,7 +201,13 @@
         <w:t xml:space="preserve"> </w:t>
       </w:r>
       <w:r>
-        <w:t>develops the theory of pricing, price volatility and liquidity for interest rate swaps under a clearing mandate</w:t>
+        <w:t xml:space="preserve">develops the theory of pricing, price volatility and liquidity for </w:t>
+      </w:r>
+      <w:r>
+        <w:t>IR</w:t>
+      </w:r>
+      <w:r>
+        <w:t xml:space="preserve"> swaps under a clearing mandate</w:t>
       </w:r>
       <w:r>
         <w:t>; s</w:t>
@@ -319,10 +331,7 @@
     </w:p>
     <w:p>
       <w:r>
-        <w:t xml:space="preserve">Interest rate </w:t>
-      </w:r>
-      <w:r>
-        <w:t xml:space="preserve">(IR) </w:t>
+        <w:t xml:space="preserve">IR </w:t>
       </w:r>
       <w:r>
         <w:t xml:space="preserve">swaps are financial derivatives used to hedge or speculate on interest rate movements. The </w:t>
@@ -364,7 +373,16 @@
         <w:t xml:space="preserve"> </w:t>
       </w:r>
       <w:r>
-        <w:t xml:space="preserve">For example, </w:t>
+        <w:t>As</w:t>
+      </w:r>
+      <w:r>
+        <w:t xml:space="preserve"> </w:t>
+      </w:r>
+      <w:r>
+        <w:t xml:space="preserve">a concrete </w:t>
+      </w:r>
+      <w:r>
+        <w:t xml:space="preserve">example, </w:t>
       </w:r>
       <w:r>
         <w:t xml:space="preserve">imagine </w:t>
@@ -427,7 +445,7 @@
         <w:t>floating-rate</w:t>
       </w:r>
       <w:r>
-        <w:t xml:space="preserve"> (this could be because firm A owns assets such as fixed-income securities while firm B owns assets that pay a variable rate such as variable rate notes, and the firms would like to match assets with liabilities)</w:t>
+        <w:t xml:space="preserve"> (this could be because firm A owns assets such as fixed-income securities while firm B owns assets that pay a variable rate, and the firms would like to match assets with liabilities)</w:t>
       </w:r>
       <w:r>
         <w:t xml:space="preserve">. Despite their preferences, firm A has a comparative advantage in </w:t>
@@ -459,7 +477,25 @@
     </w:p>
     <w:p>
       <w:r>
-        <w:t>IR swaps are usually bespoke contracts, customizable to individual needs. As the largest over-the-counter swaps market, it accounted for $</w:t>
+        <w:t xml:space="preserve">IR swaps </w:t>
+      </w:r>
+      <w:r>
+        <w:t>can be</w:t>
+      </w:r>
+      <w:r>
+        <w:t xml:space="preserve"> bespoke contracts, customizable to individual </w:t>
+      </w:r>
+      <w:r>
+        <w:t xml:space="preserve">economic </w:t>
+      </w:r>
+      <w:r>
+        <w:t xml:space="preserve">needs. As the largest over-the-counter </w:t>
+      </w:r>
+      <w:r>
+        <w:t xml:space="preserve">(OTC) </w:t>
+      </w:r>
+      <w:r>
+        <w:t>swaps market, it accounted for $</w:t>
       </w:r>
       <w:r>
         <w:t>465</w:t>
@@ -495,16 +531,184 @@
         <w:fldChar w:fldCharType="end"/>
       </w:r>
       <w:r>
-        <w:t>. Contracts are available in multiple currencies, with specific market conventions for each.</w:t>
+        <w:t>.</w:t>
       </w:r>
       <w:r>
         <w:t xml:space="preserve"> </w:t>
       </w:r>
       <w:r>
-        <w:t xml:space="preserve">During the period of study, the “standard” (most common) USD-denominated IR swaps contract had semiannual floating-rate payments and annual fixed rate payments, with the USD-LIBOR curve used both as the floating-rate reference and for discounting future cash flows. CAD-denominated contracts </w:t>
-      </w:r>
-      <w:r>
-        <w:t>usually had ____ as the. Contracts denominated in other currencies had their own conventions as well.</w:t>
+        <w:t>For many currencies, there are “standard</w:t>
+      </w:r>
+      <w:r>
+        <w:t>ized</w:t>
+      </w:r>
+      <w:r>
+        <w:t xml:space="preserve">” contracts, which </w:t>
+      </w:r>
+      <w:r>
+        <w:t>have common features and are the most heavily traded</w:t>
+      </w:r>
+      <w:r>
+        <w:t>.</w:t>
+      </w:r>
+      <w:r>
+        <w:t xml:space="preserve"> </w:t>
+      </w:r>
+      <w:r>
+        <w:t>During the period of study, the “standard” (most common) US</w:t>
+      </w:r>
+      <w:r>
+        <w:t xml:space="preserve"> dollar (USD)</w:t>
+      </w:r>
+      <w:r>
+        <w:t xml:space="preserve">-denominated IR swaps contract had semiannual payments </w:t>
+      </w:r>
+      <w:r>
+        <w:t xml:space="preserve">for one leg </w:t>
+      </w:r>
+      <w:r>
+        <w:t xml:space="preserve">and </w:t>
+      </w:r>
+      <w:r>
+        <w:t xml:space="preserve">quarterly </w:t>
+      </w:r>
+      <w:r>
+        <w:t>payments</w:t>
+      </w:r>
+      <w:r>
+        <w:t xml:space="preserve"> for the other leg (that is either trading quarterly fixed-rate payments for semiannual floating rate payments, or vice-versa)</w:t>
+      </w:r>
+      <w:r>
+        <w:t xml:space="preserve">, with the </w:t>
+      </w:r>
+      <w:r>
+        <w:t xml:space="preserve">3-month </w:t>
+      </w:r>
+      <w:r>
+        <w:t>USD-LIBOR curve used both as the floating-rate reference and for discounting future cash flows</w:t>
+      </w:r>
+      <w:r>
+        <w:t xml:space="preserve"> (see section </w:t>
+      </w:r>
+      <w:r>
+        <w:fldChar w:fldCharType="begin"/>
+      </w:r>
+      <w:r>
+        <w:instrText xml:space="preserve"> REF _Ref157719057 \r \h </w:instrText>
+      </w:r>
+      <w:r>
+        <w:fldChar w:fldCharType="separate"/>
+      </w:r>
+      <w:r>
+        <w:t>3</w:t>
+      </w:r>
+      <w:r>
+        <w:fldChar w:fldCharType="end"/>
+      </w:r>
+      <w:r>
+        <w:t>)</w:t>
+      </w:r>
+      <w:r>
+        <w:t xml:space="preserve">. </w:t>
+      </w:r>
+      <w:r>
+        <w:t xml:space="preserve">The day-count convention for the fixed-leg payment </w:t>
+      </w:r>
+      <w:r>
+        <w:t xml:space="preserve">is the </w:t>
+      </w:r>
+      <w:r>
+        <w:t xml:space="preserve">30/360 convention </w:t>
+      </w:r>
+      <w:r>
+        <w:t>and</w:t>
+      </w:r>
+      <w:r>
+        <w:t xml:space="preserve"> </w:t>
+      </w:r>
+      <w:r>
+        <w:t>the day-count convention for the floating leg is the Actual/360 day-count convention. For payment schedules, the modified-following business day rule is used.</w:t>
+      </w:r>
+      <w:r>
+        <w:t xml:space="preserve"> </w:t>
+      </w:r>
+      <w:r>
+        <w:t xml:space="preserve">The </w:t>
+      </w:r>
+      <w:r>
+        <w:lastRenderedPageBreak/>
+        <w:t xml:space="preserve">standard </w:t>
+      </w:r>
+      <w:r>
+        <w:t>C</w:t>
+      </w:r>
+      <w:r>
+        <w:t xml:space="preserve">anadian </w:t>
+      </w:r>
+      <w:r>
+        <w:t>D</w:t>
+      </w:r>
+      <w:r>
+        <w:t>ollar (CAD)</w:t>
+      </w:r>
+      <w:r>
+        <w:t>-denominated contract</w:t>
+      </w:r>
+      <w:r>
+        <w:t xml:space="preserve"> </w:t>
+      </w:r>
+      <w:r>
+        <w:t xml:space="preserve">had </w:t>
+      </w:r>
+      <w:r>
+        <w:t>CDOR</w:t>
+      </w:r>
+      <w:r>
+        <w:t xml:space="preserve"> as the</w:t>
+      </w:r>
+      <w:r>
+        <w:t xml:space="preserve"> reference floating rate</w:t>
+      </w:r>
+      <w:r>
+        <w:t xml:space="preserve">. </w:t>
+      </w:r>
+      <w:r>
+        <w:t xml:space="preserve">The contract used Actual/365 as the day-count convention for both </w:t>
+      </w:r>
+      <w:proofErr w:type="gramStart"/>
+      <w:r>
+        <w:t>legs, and</w:t>
+      </w:r>
+      <w:proofErr w:type="gramEnd"/>
+      <w:r>
+        <w:t xml:space="preserve"> used the modified following </w:t>
+      </w:r>
+      <w:r>
+        <w:t xml:space="preserve">day-count convention. </w:t>
+      </w:r>
+      <w:r>
+        <w:t xml:space="preserve">Both Canadian and US dollar denominated contracts used the ISDA master-agreement, which specifies settlement, termination and other contract specifications. </w:t>
+      </w:r>
+      <w:r>
+        <w:t>Standard c</w:t>
+      </w:r>
+      <w:r>
+        <w:t xml:space="preserve">ontracts denominated in other currencies </w:t>
+      </w:r>
+      <w:r>
+        <w:t xml:space="preserve">(e.g. EUR, GBP, and JPY) </w:t>
+      </w:r>
+      <w:r>
+        <w:t>ha</w:t>
+      </w:r>
+      <w:r>
+        <w:t>ve</w:t>
+      </w:r>
+      <w:r>
+        <w:t xml:space="preserve"> their own conventions as well.</w:t>
+      </w:r>
+      <w:r>
+        <w:t xml:space="preserve"> The contract specifications can be changed to meet the requirements of the counterparties, but such non-standard contracts are likely to be less liquid than the standard contracts.</w:t>
       </w:r>
     </w:p>
     <w:p>
@@ -512,10 +716,19 @@
         <w:rPr>
           <w:u w:val="double"/>
         </w:rPr>
-        <w:t>The</w:t>
-      </w:r>
-      <w:r>
-        <w:t xml:space="preserve"> market is dealer-dominated, with dealer-customer and dealer-dealer trades accounting for 80% of notional value</w:t>
+        <w:t xml:space="preserve">The </w:t>
+      </w:r>
+      <w:r>
+        <w:t>IR</w:t>
+      </w:r>
+      <w:r>
+        <w:t xml:space="preserve"> </w:t>
+      </w:r>
+      <w:r>
+        <w:t xml:space="preserve">swaps </w:t>
+      </w:r>
+      <w:r>
+        <w:t>market is dealer-dominated, with dealer-customer and dealer-dealer trades accounting for 80% of notional value</w:t>
       </w:r>
       <w:r>
         <w:t xml:space="preserve"> </w:t>
@@ -545,23 +758,25 @@
         <w:t xml:space="preserve">finds </w:t>
       </w:r>
       <w:r>
-        <w:t xml:space="preserve">that 50% of trades (by notional </w:t>
-      </w:r>
-      <w:r>
-        <w:lastRenderedPageBreak/>
-        <w:t>value) are executed by the largest seven dealers, indicating market concentration among a few dealers.</w:t>
+        <w:t>that 50% of trades (by notional value) are executed by the largest seven dealers, indicating market concentration among a few dealers.</w:t>
       </w:r>
       <w:r>
         <w:t xml:space="preserve"> </w:t>
       </w:r>
       <w:r>
-        <w:t>This concentration can impact pricing and market stability.</w:t>
+        <w:t>This concentration can impact pricing and market stability</w:t>
+      </w:r>
+      <w:r>
+        <w:t xml:space="preserve"> in several ways</w:t>
+      </w:r>
+      <w:r>
+        <w:t>.</w:t>
       </w:r>
       <w:r>
         <w:t xml:space="preserve">  Larger dealers might be able to reduce search </w:t>
       </w:r>
       <w:r>
-        <w:t>costs (</w:t>
+        <w:t xml:space="preserve">costs </w:t>
       </w:r>
       <w:r>
         <w:t xml:space="preserve">by </w:t>
@@ -570,49 +785,49 @@
         <w:t xml:space="preserve">easily finding </w:t>
       </w:r>
       <w:r>
-        <w:t xml:space="preserve">a counterparty from the dealers’ large client base, </w:t>
-      </w:r>
-      <w:r>
-        <w:t xml:space="preserve">to </w:t>
-      </w:r>
-      <w:r>
-        <w:t>take the “</w:t>
-      </w:r>
-      <w:r>
-        <w:t>opposite side</w:t>
-      </w:r>
-      <w:r>
-        <w:t>”</w:t>
-      </w:r>
-      <w:r>
-        <w:t xml:space="preserve"> of a trade</w:t>
-      </w:r>
-      <w:r>
-        <w:t xml:space="preserve"> they has entered into</w:t>
-      </w:r>
-      <w:r>
-        <w:t xml:space="preserve">) </w:t>
-      </w:r>
-      <w:r>
-        <w:t>and transactions costs</w:t>
-      </w:r>
-      <w:r>
-        <w:t xml:space="preserve"> (economizing over administrative and warehousing costs</w:t>
+        <w:t>a counterparty from the dealers’ large client base</w:t>
+      </w:r>
+      <w:r>
+        <w:t xml:space="preserve">.  They could also reduce </w:t>
+      </w:r>
+      <w:r>
+        <w:t>transactions costs</w:t>
+      </w:r>
+      <w:r>
+        <w:t xml:space="preserve"> </w:t>
+      </w:r>
+      <w:r>
+        <w:t xml:space="preserve">by </w:t>
+      </w:r>
+      <w:r>
+        <w:t>economizing over administrative and warehousing costs</w:t>
       </w:r>
       <w:r>
         <w:t xml:space="preserve"> of contracts</w:t>
       </w:r>
       <w:r>
-        <w:t>)</w:t>
-      </w:r>
-      <w:r>
-        <w:t xml:space="preserve">, thereby reducing premia.  However, because of their dominant market position, they might also be able charge </w:t>
-      </w:r>
-      <w:r>
-        <w:t>above their marginal cost. The failure of a large dealer (or a dealer’s major counterparty) could also drastically reduce liquidity in the system and increase transactions costs.</w:t>
-      </w:r>
-      <w:r>
-        <w:t xml:space="preserve">  This is expanded upon in the simulation part of the paper.</w:t>
+        <w:t xml:space="preserve">. However, because of their market position, they might </w:t>
+      </w:r>
+      <w:r>
+        <w:t xml:space="preserve">have market power and be able to charge </w:t>
+      </w:r>
+      <w:r>
+        <w:t>a premium over what would prevail in competitive markets</w:t>
+      </w:r>
+      <w:r>
+        <w:t>. The failure of a large dealer (or a dealer’s major counterparty) could also drastically reduce liquidity in the system and increase transactions costs</w:t>
+      </w:r>
+      <w:r>
+        <w:t xml:space="preserve"> (t</w:t>
+      </w:r>
+      <w:r>
+        <w:t xml:space="preserve">his is expanded upon in the simulation </w:t>
+      </w:r>
+      <w:r>
+        <w:t>section below)</w:t>
+      </w:r>
+      <w:r>
+        <w:t>.</w:t>
       </w:r>
     </w:p>
     <w:p>
@@ -625,13 +840,13 @@
     </w:p>
     <w:p>
       <w:r>
-        <w:t xml:space="preserve">When a swap is cleared, the contract between the two </w:t>
+        <w:t xml:space="preserve">When a swap is cleared, the </w:t>
       </w:r>
       <w:r>
         <w:t xml:space="preserve">initial </w:t>
       </w:r>
       <w:r>
-        <w:t xml:space="preserve">parties is replaced by </w:t>
+        <w:t xml:space="preserve">contract between the two parties is replaced by </w:t>
       </w:r>
       <w:r>
         <w:t>two</w:t>
@@ -655,10 +870,43 @@
         <w:t xml:space="preserve"> clearing organization</w:t>
       </w:r>
       <w:r>
-        <w:t xml:space="preserve"> (CCP or DCO).</w:t>
-      </w:r>
-      <w:r>
-        <w:t xml:space="preserve">  If one party fails to meet their contractual obligation, the clearinghouse can still </w:t>
+        <w:t xml:space="preserve"> (CCP</w:t>
+      </w:r>
+      <w:r>
+        <w:t xml:space="preserve">, </w:t>
+      </w:r>
+      <w:r>
+        <w:t>DCO</w:t>
+      </w:r>
+      <w:r>
+        <w:t xml:space="preserve"> or clearinghouse</w:t>
+      </w:r>
+      <w:r>
+        <w:t>).</w:t>
+      </w:r>
+      <w:r>
+        <w:t xml:space="preserve"> </w:t>
+      </w:r>
+      <w:r>
+        <w:t>The clearinghouse becomes the counterparty for each leg (that is, paying the fixed</w:t>
+      </w:r>
+      <w:r>
+        <w:t xml:space="preserve"> </w:t>
+      </w:r>
+      <w:r>
+        <w:t>leg</w:t>
+      </w:r>
+      <w:r>
+        <w:t xml:space="preserve"> </w:t>
+      </w:r>
+      <w:r>
+        <w:t>to the initial party receiving fixed-leg payments</w:t>
+      </w:r>
+      <w:r>
+        <w:t xml:space="preserve"> and paying the floating leg to the party receiving the floating leg-payments.  It also receives the floating leg from the initial party paying the floating rate and the fixed leg from the initial party paying the fixed leg). </w:t>
+      </w:r>
+      <w:r>
+        <w:t xml:space="preserve">If one party fails to meet their contractual obligation, the clearinghouse can still </w:t>
       </w:r>
       <w:r>
         <w:t xml:space="preserve">make sure the other party gets paid.  </w:t>
@@ -667,16 +915,56 @@
         <w:t xml:space="preserve">Clearinghouses have access to additional funds to make a counterparty whole in case of default by the other. </w:t>
       </w:r>
       <w:r>
-        <w:t>When counterparties clear their trade through a CCP, they must put up collateral</w:t>
-      </w:r>
-      <w:r>
-        <w:t xml:space="preserve"> and </w:t>
-      </w:r>
-      <w:r>
-        <w:t xml:space="preserve">contribute to a default fund.  The CCP also has equity (CCP capital) and access to other lines of credit.  </w:t>
-      </w:r>
-      <w:r>
-        <w:t xml:space="preserve">The combination of these resources (collateral, default fund, CCP capital and other lines of credit) make it unlikely that the failure of one counterparty would drastically affect the </w:t>
+        <w:t xml:space="preserve">When counterparties clear their trade through a </w:t>
+      </w:r>
+      <w:r>
+        <w:t>clearinghouse</w:t>
+      </w:r>
+      <w:r>
+        <w:t>, they must put up collateral</w:t>
+      </w:r>
+      <w:r>
+        <w:t xml:space="preserve"> </w:t>
+      </w:r>
+      <w:r>
+        <w:t xml:space="preserve">(initial margin) </w:t>
+      </w:r>
+      <w:r>
+        <w:t xml:space="preserve">and </w:t>
+      </w:r>
+      <w:r>
+        <w:t xml:space="preserve">contribute to a default fund. </w:t>
+      </w:r>
+      <w:r>
+        <w:t xml:space="preserve">In case the risk position of the counterparty </w:t>
+      </w:r>
+      <w:r>
+        <w:lastRenderedPageBreak/>
+        <w:t xml:space="preserve">changes, it can be required to put up additional collateral (variation margin). </w:t>
+      </w:r>
+      <w:r>
+        <w:t>The CCP also has equity (CCP capital)</w:t>
+      </w:r>
+      <w:r>
+        <w:t>, default fund contributions of other members</w:t>
+      </w:r>
+      <w:r>
+        <w:t xml:space="preserve"> and access to other lines of credit</w:t>
+      </w:r>
+      <w:r>
+        <w:t xml:space="preserve"> such as the Federal Reserve discount window</w:t>
+      </w:r>
+      <w:r>
+        <w:t xml:space="preserve">.  </w:t>
+      </w:r>
+      <w:r>
+        <w:t xml:space="preserve">The combination of these resources (collateral, default fund, CCP capital and other </w:t>
+      </w:r>
+      <w:r>
+        <w:t>sources</w:t>
+      </w:r>
+      <w:r>
+        <w:t xml:space="preserve"> of credit) make it unlikely that the failure of one counterparty would drastically affect the </w:t>
       </w:r>
       <w:r>
         <w:t xml:space="preserve">whole </w:t>
@@ -685,73 +973,19 @@
         <w:t xml:space="preserve">market. </w:t>
       </w:r>
       <w:r>
-        <w:t>Also, i</w:t>
-      </w:r>
-      <w:r>
-        <w:t>n addition</w:t>
-      </w:r>
-      <w:r>
-        <w:t xml:space="preserve"> to these financial resources</w:t>
-      </w:r>
-      <w:r>
-        <w:t>, c</w:t>
-      </w:r>
-      <w:r>
-        <w:t>learinghouses</w:t>
-      </w:r>
-      <w:r>
-        <w:t xml:space="preserve"> are</w:t>
-      </w:r>
-      <w:r>
-        <w:t xml:space="preserve"> </w:t>
-      </w:r>
-      <w:r>
-        <w:t xml:space="preserve">generally </w:t>
-      </w:r>
-      <w:r>
-        <w:t xml:space="preserve">large financial institutions </w:t>
-      </w:r>
-      <w:r>
-        <w:t>that</w:t>
-      </w:r>
-      <w:r>
-        <w:t xml:space="preserve"> are supposed to exercise </w:t>
-      </w:r>
-      <w:r>
-        <w:t>prudent risk control measures</w:t>
-      </w:r>
-      <w:r>
-        <w:t xml:space="preserve"> </w:t>
-      </w:r>
-      <w:r>
-        <w:t>such as</w:t>
-      </w:r>
-      <w:r>
-        <w:t xml:space="preserve"> monitoring members trading positions and liquidating distressed </w:t>
-      </w:r>
-      <w:r>
-        <w:t xml:space="preserve">assets </w:t>
-      </w:r>
-      <w:r>
-        <w:t>in an orderly fashion</w:t>
-      </w:r>
-      <w:r>
-        <w:t xml:space="preserve">. </w:t>
-      </w:r>
-      <w:r>
-        <w:t>Thus, c</w:t>
-      </w:r>
-      <w:r>
-        <w:t xml:space="preserve">learing transforms </w:t>
-      </w:r>
-      <w:r>
-        <w:t xml:space="preserve">derivatives </w:t>
-      </w:r>
-      <w:r>
-        <w:t>trading</w:t>
-      </w:r>
-      <w:r>
-        <w:t>, mutualizing counterparty risk among the members of the clearinghouse</w:t>
+        <w:t xml:space="preserve">Since clearing members can lose their contribution to the default fund in case of the failure of a counterparty, </w:t>
+      </w:r>
+      <w:r>
+        <w:t>c</w:t>
+      </w:r>
+      <w:r>
+        <w:t xml:space="preserve">learing </w:t>
+      </w:r>
+      <w:r>
+        <w:t xml:space="preserve">mutualizes </w:t>
+      </w:r>
+      <w:r>
+        <w:t>counterparty risk among the members of the clearinghouse</w:t>
       </w:r>
       <w:r>
         <w:t>.</w:t>
@@ -759,328 +993,184 @@
     </w:p>
     <w:p>
       <w:r>
-        <w:t xml:space="preserve">Clearing can also reduce demand for collateral through a practice called netting. </w:t>
-      </w:r>
-      <w:r>
-        <w:t>There are two types of netting practices common in the industry.  Cross-product n</w:t>
-      </w:r>
-      <w:r>
-        <w:t xml:space="preserve">etting </w:t>
-      </w:r>
-      <w:r>
-        <w:t xml:space="preserve">involves netting </w:t>
-      </w:r>
-      <w:r>
-        <w:t xml:space="preserve">across </w:t>
-      </w:r>
-      <w:r>
-        <w:t xml:space="preserve">different types of derivatives </w:t>
-      </w:r>
-      <w:r>
-        <w:t xml:space="preserve">products. For example, if firm A owes the CCP $10 million in collateral for IR swaps, but the CCP owes firm A $8 million for CD swaps, then firm A can just pay the CCP $2 million in net collateral.  </w:t>
-      </w:r>
-      <w:r>
-        <w:t>Multilateral n</w:t>
-      </w:r>
-      <w:r>
-        <w:t xml:space="preserve">etting </w:t>
-      </w:r>
-      <w:r>
-        <w:t>involves netting payments across multiple firms</w:t>
-      </w:r>
-      <w:r>
-        <w:t xml:space="preserve">. For example, consider the following series of debts: firm A owes firm B $100 million and firm C $200 million; firm B owes firm A $50 million and firm C $150 million; firm C </w:t>
-      </w:r>
-      <w:r>
-        <w:lastRenderedPageBreak/>
-        <w:t xml:space="preserve">owes firm A $100 million and firm B $100 million. Without multilateral netting, the following payments would need to be </w:t>
-      </w:r>
-      <w:r>
-        <w:t>made:</w:t>
+        <w:t>I</w:t>
+      </w:r>
+      <w:r>
+        <w:t>n addition</w:t>
+      </w:r>
+      <w:r>
+        <w:t xml:space="preserve"> to these financial resources</w:t>
+      </w:r>
+      <w:r>
+        <w:t>, c</w:t>
+      </w:r>
+      <w:r>
+        <w:t>learinghouses</w:t>
+      </w:r>
+      <w:r>
+        <w:t xml:space="preserve"> are</w:t>
       </w:r>
       <w:r>
         <w:t xml:space="preserve"> </w:t>
       </w:r>
       <w:r>
-        <w:t xml:space="preserve">firm A would </w:t>
-      </w:r>
-      <w:r>
-        <w:t xml:space="preserve">need to </w:t>
-      </w:r>
-      <w:r>
-        <w:t xml:space="preserve">pay firm B ($100 - $50) = $50 million and firm C ($200 - $100) = $100 million; firm B would </w:t>
-      </w:r>
-      <w:r>
-        <w:t xml:space="preserve">need to </w:t>
-      </w:r>
-      <w:r>
-        <w:t>pay firm C ($150 - $100) = $50 million. The total collateral demand would be $200 million. With multilateral netting, firm A would pay the CCP $150 million and the CCP would pay firm C $150 million (while firm B would not make any payments</w:t>
-      </w:r>
-      <w:r>
-        <w:t xml:space="preserve"> at all</w:t>
-      </w:r>
-      <w:r>
-        <w:t>). The total collateral demand would be $150 million.</w:t>
+        <w:t xml:space="preserve">generally </w:t>
+      </w:r>
+      <w:r>
+        <w:t xml:space="preserve">large financial institutions </w:t>
+      </w:r>
+      <w:r>
+        <w:t>that</w:t>
+      </w:r>
+      <w:r>
+        <w:t xml:space="preserve"> are supposed to exercise </w:t>
+      </w:r>
+      <w:r>
+        <w:t>prudent risk control measures</w:t>
+      </w:r>
+      <w:r>
+        <w:t xml:space="preserve"> </w:t>
+      </w:r>
+      <w:r>
+        <w:t>such as</w:t>
+      </w:r>
+      <w:r>
+        <w:t xml:space="preserve"> monitoring members trading positions and liquidating distressed </w:t>
+      </w:r>
+      <w:r>
+        <w:t xml:space="preserve">assets </w:t>
+      </w:r>
+      <w:r>
+        <w:t>in an orderly fashion</w:t>
+      </w:r>
+      <w:r>
+        <w:t>.</w:t>
+      </w:r>
+      <w:r>
+        <w:t xml:space="preserve"> Since the clearinghouse can observe the all the trades that it is clearing, it has a better picture of overall riskiness of each member. In a bilateral market, the counterparty is unaware of what other trades its partner is entering, and so does not have a thorough understanding of its riskiness.</w:t>
       </w:r>
     </w:p>
     <w:p>
       <w:r>
-        <w:t xml:space="preserve">Originally created for </w:t>
-      </w:r>
-      <w:r>
-        <w:t xml:space="preserve">members of </w:t>
-      </w:r>
-      <w:r>
-        <w:t xml:space="preserve">futures </w:t>
-      </w:r>
-      <w:r>
-        <w:t xml:space="preserve">and equities </w:t>
-      </w:r>
-      <w:r>
-        <w:t xml:space="preserve">exchanges, clearinghouses became more significant with regulations like the </w:t>
-      </w:r>
-      <w:r>
-        <w:t xml:space="preserve">DFA (2010) </w:t>
-      </w:r>
-      <w:r>
-        <w:t>and European Market Infrastructure Regulation (EMIR</w:t>
-      </w:r>
-      <w:r>
-        <w:t>, 2012</w:t>
-      </w:r>
-      <w:r>
-        <w:t>) mandating central clearing of derivatives. Mandated clearing may have macro and micro effects on the market. At the macro level, clearing could reduce volatility but also strain the market through collateral demand during volatile or illiquid periods. Large enough losses could threaten clearinghouse solvency, transmitting effects to all members.</w:t>
-      </w:r>
+        <w:t xml:space="preserve">Clearing can also reduce demand for collateral through a practice called netting. </w:t>
+      </w:r>
+      <w:r>
+        <w:t>There are two types of netting practices common in the industry</w:t>
+      </w:r>
+      <w:r>
+        <w:t>: cross-product netting and multiproduct netting</w:t>
+      </w:r>
+      <w:r>
+        <w:t xml:space="preserve">.  </w:t>
+      </w:r>
+      <w:r>
+        <w:t xml:space="preserve">For a clearinghouse that clears multiple types of </w:t>
+      </w:r>
+      <w:r>
+        <w:t>contracts (e.g. interest rate swaps, forward rate agreements, overnight-index swaps, credit default swaps, etc.) c</w:t>
+      </w:r>
+      <w:r>
+        <w:t>ross-product n</w:t>
+      </w:r>
+      <w:r>
+        <w:t xml:space="preserve">etting </w:t>
+      </w:r>
+      <w:r>
+        <w:t xml:space="preserve">involves netting </w:t>
+      </w:r>
+      <w:r>
+        <w:t xml:space="preserve">across </w:t>
+      </w:r>
+      <w:r>
+        <w:t xml:space="preserve">different derivatives </w:t>
+      </w:r>
+      <w:r>
+        <w:t xml:space="preserve">products. For example, if firm A owes the CCP $10 million in collateral for IR swaps, but the CCP owes firm A $8 million for CD swaps, then firm A can just pay the CCP $2 million in net collateral. </w:t>
+      </w:r>
+      <w:r>
+        <w:t>Multilateral n</w:t>
+      </w:r>
+      <w:r>
+        <w:t xml:space="preserve">etting </w:t>
+      </w:r>
+      <w:r>
+        <w:t>involves netting payments across multiple firms</w:t>
+      </w:r>
+      <w:r>
+        <w:t xml:space="preserve">. For example, consider the following series of </w:t>
+      </w:r>
+      <w:r>
+        <w:t>obligations</w:t>
+      </w:r>
+      <w:r>
+        <w:t xml:space="preserve">: firm A owes firm B $100 million and firm C $200 million; firm B owes firm A $50 million and firm C $150 million; firm C owes firm A $100 million and firm B $100 million. Without multilateral netting, </w:t>
+      </w:r>
+      <w:r>
+        <w:t>the firms can still engage in bilateral netting.  T</w:t>
+      </w:r>
+      <w:r>
+        <w:t xml:space="preserve">he following payments would need to be </w:t>
+      </w:r>
+      <w:proofErr w:type="gramStart"/>
+      <w:r>
+        <w:t>made:</w:t>
+      </w:r>
+      <w:proofErr w:type="gramEnd"/>
       <w:r>
         <w:t xml:space="preserve"> </w:t>
       </w:r>
       <w:r>
-        <w:t>At the micro level, central clearing may change the types of trades firms enter, potentially leading to riskier trades due to mutualized default risk (adverse selection) and riskier post-trade activities (moral hazard). Clearing is subject to economies of scale and scope, which could lead to natural monopolies. However, regulators are likely to prevent this through local clearinghouse requirements and antitrust scrutiny. While clearinghouses can reduce default risk and collateral demand, they also require resources for risk management activities, which may increase trading costs.</w:t>
+        <w:t xml:space="preserve">firm A would </w:t>
+      </w:r>
+      <w:r>
+        <w:t xml:space="preserve">need to </w:t>
+      </w:r>
+      <w:r>
+        <w:t xml:space="preserve">pay firm B ($100 - $50) = $50 million and firm C ($200 - $100) = $100 million; firm B would </w:t>
+      </w:r>
+      <w:r>
+        <w:t xml:space="preserve">need to </w:t>
+      </w:r>
+      <w:r>
+        <w:t>pay firm C ($150 - $100) = $50 million. The total collateral demand would be $200 million. With multilateral netting</w:t>
+      </w:r>
+      <w:r>
+        <w:t xml:space="preserve"> by the CCP</w:t>
+      </w:r>
+      <w:r>
+        <w:t xml:space="preserve">, </w:t>
+      </w:r>
+      <w:r>
+        <w:t>the $50 million “transitive” payment from firm A to B to C can be eliminated.  F</w:t>
+      </w:r>
+      <w:r>
+        <w:t>irm A would pay the CCP $150 million and the CCP would pay firm C $150 million (while firm B would not make any payments</w:t>
+      </w:r>
+      <w:r>
+        <w:t xml:space="preserve"> at all</w:t>
+      </w:r>
+      <w:r>
+        <w:t>). The total collateral demand would be $150 million.</w:t>
       </w:r>
     </w:p>
+    <w:p/>
+    <w:p/>
     <w:p>
       <w:pPr>
-        <w:pStyle w:val="Heading2"/>
-      </w:pPr>
-      <w:r>
-        <w:t>Regulatory Background</w:t>
-      </w:r>
-    </w:p>
-    <w:p>
-      <w:pPr>
-        <w:pStyle w:val="Heading3"/>
-      </w:pPr>
-      <w:r>
-        <w:t xml:space="preserve">US </w:t>
-      </w:r>
-      <w:r>
-        <w:t>C</w:t>
-      </w:r>
-      <w:r>
-        <w:t>ontext</w:t>
-      </w:r>
-    </w:p>
-    <w:p>
-      <w:r>
-        <w:t xml:space="preserve">Following the financial crisis, Congress passed the DFA to enhance the US financial system's reliability. Since </w:t>
-      </w:r>
-      <w:r>
-        <w:t>over the counter</w:t>
-      </w:r>
-      <w:r>
-        <w:t xml:space="preserve"> </w:t>
-      </w:r>
-      <w:r>
-        <w:t xml:space="preserve">(OTC) </w:t>
-      </w:r>
-      <w:r>
-        <w:t xml:space="preserve">derivatives markets played a role in the crisis, </w:t>
-      </w:r>
-      <w:r>
-        <w:t>DFA</w:t>
-      </w:r>
-      <w:r>
-        <w:t xml:space="preserve"> aimed to significantly reform this market. Key objectives included improving trade data availability for regulators and market participants, requiring real-time reporting of certain trade characteristics, and mandating confidential trade data reporting to swaps data repositories and regulators.</w:t>
-      </w:r>
-    </w:p>
-    <w:p>
-      <w:r>
-        <w:t xml:space="preserve">To reduce default risk for large swaps dealers, </w:t>
-      </w:r>
-      <w:r>
-        <w:t>DFA</w:t>
-      </w:r>
-      <w:r>
-        <w:t xml:space="preserve"> requires </w:t>
-      </w:r>
-      <w:r>
-        <w:t xml:space="preserve">dealers to register </w:t>
-      </w:r>
-      <w:r>
-        <w:t xml:space="preserve">with the </w:t>
-      </w:r>
-      <w:r>
-        <w:t xml:space="preserve">Commodities Futures Trading Commission (CFTC) </w:t>
-      </w:r>
-      <w:r>
-        <w:t xml:space="preserve">or </w:t>
-      </w:r>
-      <w:r>
-        <w:t>the Securities and Exchange Commission (SEC)</w:t>
-      </w:r>
-      <w:r>
-        <w:t xml:space="preserve">, </w:t>
-      </w:r>
-      <w:r>
-        <w:t xml:space="preserve">adhere </w:t>
-      </w:r>
-      <w:r>
-        <w:t>to internal business conduct standards</w:t>
-      </w:r>
-      <w:r>
-        <w:t xml:space="preserve"> and maintain </w:t>
-      </w:r>
-      <w:r>
-        <w:t>adequate capital</w:t>
-      </w:r>
-      <w:r>
-        <w:t>.  T</w:t>
-      </w:r>
-      <w:r>
-        <w:t>o enhance liquidity</w:t>
-      </w:r>
-      <w:r>
-        <w:t>,</w:t>
-      </w:r>
-      <w:r>
-        <w:t xml:space="preserve"> price discovery</w:t>
-      </w:r>
-      <w:r>
-        <w:t xml:space="preserve"> and transparency, it</w:t>
-      </w:r>
-      <w:r>
-        <w:t xml:space="preserve"> </w:t>
-      </w:r>
-      <w:r>
-        <w:t>encourages</w:t>
-      </w:r>
-      <w:r>
-        <w:t xml:space="preserve"> trading </w:t>
-      </w:r>
-      <w:r>
-        <w:t xml:space="preserve">to take place </w:t>
-      </w:r>
-      <w:r>
-        <w:t>in central</w:t>
-      </w:r>
-      <w:r>
-        <w:t>ized</w:t>
-      </w:r>
-      <w:r>
-        <w:t xml:space="preserve"> </w:t>
-      </w:r>
-      <w:r>
-        <w:t>S</w:t>
-      </w:r>
-      <w:r>
-        <w:t xml:space="preserve">waps </w:t>
-      </w:r>
-      <w:r>
-        <w:t>E</w:t>
-      </w:r>
-      <w:r>
-        <w:t xml:space="preserve">xecution </w:t>
-      </w:r>
-      <w:r>
-        <w:t>F</w:t>
-      </w:r>
-      <w:r>
-        <w:t xml:space="preserve">acilities (SEFs) or </w:t>
-      </w:r>
-      <w:r>
-        <w:t>D</w:t>
-      </w:r>
-      <w:r>
-        <w:t xml:space="preserve">esignated </w:t>
-      </w:r>
-      <w:r>
-        <w:t>C</w:t>
-      </w:r>
-      <w:r>
-        <w:t xml:space="preserve">ontract </w:t>
-      </w:r>
-      <w:r>
-        <w:t>M</w:t>
-      </w:r>
-      <w:r>
-        <w:t>arkets (DCMs)</w:t>
-      </w:r>
-      <w:r>
-        <w:t xml:space="preserve">, </w:t>
-      </w:r>
-      <w:r>
-        <w:t xml:space="preserve">real-time </w:t>
-      </w:r>
-      <w:r>
-        <w:t xml:space="preserve">reporting </w:t>
-      </w:r>
-      <w:r>
-        <w:t xml:space="preserve">of </w:t>
-      </w:r>
-      <w:r>
-        <w:t xml:space="preserve">price </w:t>
-      </w:r>
-      <w:r>
-        <w:lastRenderedPageBreak/>
-        <w:t xml:space="preserve">information to swaps data repositories (SDRs) and submitting </w:t>
-      </w:r>
-      <w:r>
-        <w:t xml:space="preserve">additional </w:t>
-      </w:r>
-      <w:r>
-        <w:t xml:space="preserve">data </w:t>
-      </w:r>
-      <w:r>
-        <w:t xml:space="preserve">(called primary economic terms) </w:t>
-      </w:r>
-      <w:r>
-        <w:t>to SDRs or the CFTC</w:t>
-      </w:r>
-      <w:r>
-        <w:t>/SEC</w:t>
-      </w:r>
-      <w:r>
-        <w:t xml:space="preserve"> in a timely fashion</w:t>
-      </w:r>
-      <w:r>
-        <w:t xml:space="preserve">. Furthermore, the DFA mandates most contracts be centrally cleared </w:t>
-      </w:r>
-      <w:r>
-        <w:t>(</w:t>
-      </w:r>
-      <w:r>
-        <w:t>and for uncleared contracts, requires parties to post margin to mitigate default effects</w:t>
-      </w:r>
-      <w:r>
-        <w:t>)</w:t>
-      </w:r>
-      <w:r>
-        <w:t xml:space="preserve">. </w:t>
+        <w:pStyle w:val="Caption"/>
+        <w:keepNext/>
+      </w:pPr>
+      <w:r>
+        <w:t xml:space="preserve">Table </w:t>
       </w:r>
       <w:r>
         <w:fldChar w:fldCharType="begin"/>
       </w:r>
       <w:r>
-        <w:instrText xml:space="preserve"> REF _Ref149505424 \h </w:instrText>
-      </w:r>
-      <w:r>
-        <w:instrText xml:space="preserve"> \* MERGEFORMAT </w:instrText>
+        <w:instrText xml:space="preserve"> SEQ Table \* ARABIC </w:instrText>
       </w:r>
       <w:r>
         <w:fldChar w:fldCharType="separate"/>
-      </w:r>
-      <w:r>
-        <w:t xml:space="preserve">Table </w:t>
       </w:r>
       <w:r>
         <w:rPr>
@@ -1092,44 +1182,685 @@
         <w:fldChar w:fldCharType="end"/>
       </w:r>
       <w:r>
+        <w:rPr>
+          <w:noProof/>
+        </w:rPr>
+        <w:t xml:space="preserve"> Example of obligations and net payments with no multilateral netting. To read the obligations, look at the row for the firm that’s obligated to pay and the column for the firm that’s obligated to receive.  For example, firm A owes firm B $100 million. The bottom table shows payments after bilateral netting (e.g. substracting what firm A owes firm B from what firm B owes firm A).</w:t>
+      </w:r>
+    </w:p>
+    <w:tbl>
+      <w:tblPr>
+        <w:tblStyle w:val="TableGrid"/>
+        <w:tblW w:w="0" w:type="auto"/>
+        <w:tblLook w:val="04A0" w:firstRow="1" w:lastRow="0" w:firstColumn="1" w:lastColumn="0" w:noHBand="0" w:noVBand="1"/>
+      </w:tblPr>
+      <w:tblGrid>
+        <w:gridCol w:w="2337"/>
+        <w:gridCol w:w="2337"/>
+        <w:gridCol w:w="2338"/>
+        <w:gridCol w:w="2338"/>
+      </w:tblGrid>
+      <w:tr>
+        <w:tc>
+          <w:tcPr>
+            <w:tcW w:w="2337" w:type="dxa"/>
+          </w:tcPr>
+          <w:p>
+            <w:pPr>
+              <w:ind w:firstLine="0"/>
+            </w:pPr>
+            <w:r>
+              <w:t>Obligor/Recipient</w:t>
+            </w:r>
+          </w:p>
+        </w:tc>
+        <w:tc>
+          <w:tcPr>
+            <w:tcW w:w="2337" w:type="dxa"/>
+          </w:tcPr>
+          <w:p>
+            <w:pPr>
+              <w:ind w:firstLine="0"/>
+            </w:pPr>
+            <w:r>
+              <w:t>Firm A</w:t>
+            </w:r>
+          </w:p>
+        </w:tc>
+        <w:tc>
+          <w:tcPr>
+            <w:tcW w:w="2338" w:type="dxa"/>
+          </w:tcPr>
+          <w:p>
+            <w:pPr>
+              <w:ind w:firstLine="0"/>
+            </w:pPr>
+            <w:r>
+              <w:t>Firm B</w:t>
+            </w:r>
+          </w:p>
+        </w:tc>
+        <w:tc>
+          <w:tcPr>
+            <w:tcW w:w="2338" w:type="dxa"/>
+          </w:tcPr>
+          <w:p>
+            <w:pPr>
+              <w:ind w:firstLine="0"/>
+            </w:pPr>
+            <w:r>
+              <w:t>Firm C</w:t>
+            </w:r>
+          </w:p>
+        </w:tc>
+      </w:tr>
+      <w:tr>
+        <w:tc>
+          <w:tcPr>
+            <w:tcW w:w="2337" w:type="dxa"/>
+          </w:tcPr>
+          <w:p>
+            <w:pPr>
+              <w:ind w:firstLine="0"/>
+            </w:pPr>
+            <w:r>
+              <w:t>Firm A</w:t>
+            </w:r>
+          </w:p>
+        </w:tc>
+        <w:tc>
+          <w:tcPr>
+            <w:tcW w:w="2337" w:type="dxa"/>
+          </w:tcPr>
+          <w:p>
+            <w:pPr>
+              <w:ind w:firstLine="0"/>
+            </w:pPr>
+            <w:r>
+              <w:t>-</w:t>
+            </w:r>
+          </w:p>
+        </w:tc>
+        <w:tc>
+          <w:tcPr>
+            <w:tcW w:w="2338" w:type="dxa"/>
+          </w:tcPr>
+          <w:p>
+            <w:pPr>
+              <w:ind w:firstLine="0"/>
+            </w:pPr>
+            <w:r>
+              <w:t>$100</w:t>
+            </w:r>
+          </w:p>
+        </w:tc>
+        <w:tc>
+          <w:tcPr>
+            <w:tcW w:w="2338" w:type="dxa"/>
+          </w:tcPr>
+          <w:p>
+            <w:pPr>
+              <w:ind w:firstLine="0"/>
+            </w:pPr>
+            <w:r>
+              <w:t>$200</w:t>
+            </w:r>
+          </w:p>
+        </w:tc>
+      </w:tr>
+      <w:tr>
+        <w:tc>
+          <w:tcPr>
+            <w:tcW w:w="2337" w:type="dxa"/>
+          </w:tcPr>
+          <w:p>
+            <w:pPr>
+              <w:ind w:firstLine="0"/>
+            </w:pPr>
+            <w:r>
+              <w:t>Firm B</w:t>
+            </w:r>
+          </w:p>
+        </w:tc>
+        <w:tc>
+          <w:tcPr>
+            <w:tcW w:w="2337" w:type="dxa"/>
+          </w:tcPr>
+          <w:p>
+            <w:pPr>
+              <w:ind w:firstLine="0"/>
+            </w:pPr>
+            <w:r>
+              <w:t>$50</w:t>
+            </w:r>
+          </w:p>
+        </w:tc>
+        <w:tc>
+          <w:tcPr>
+            <w:tcW w:w="2338" w:type="dxa"/>
+          </w:tcPr>
+          <w:p>
+            <w:pPr>
+              <w:ind w:firstLine="0"/>
+            </w:pPr>
+            <w:r>
+              <w:t>-</w:t>
+            </w:r>
+          </w:p>
+        </w:tc>
+        <w:tc>
+          <w:tcPr>
+            <w:tcW w:w="2338" w:type="dxa"/>
+          </w:tcPr>
+          <w:p>
+            <w:pPr>
+              <w:ind w:firstLine="0"/>
+            </w:pPr>
+            <w:r>
+              <w:t>$150</w:t>
+            </w:r>
+          </w:p>
+        </w:tc>
+      </w:tr>
+      <w:tr>
+        <w:tc>
+          <w:tcPr>
+            <w:tcW w:w="2337" w:type="dxa"/>
+          </w:tcPr>
+          <w:p>
+            <w:pPr>
+              <w:ind w:firstLine="0"/>
+            </w:pPr>
+            <w:r>
+              <w:t>Firm C</w:t>
+            </w:r>
+          </w:p>
+        </w:tc>
+        <w:tc>
+          <w:tcPr>
+            <w:tcW w:w="2337" w:type="dxa"/>
+          </w:tcPr>
+          <w:p>
+            <w:pPr>
+              <w:ind w:firstLine="0"/>
+            </w:pPr>
+            <w:r>
+              <w:t>$100</w:t>
+            </w:r>
+          </w:p>
+        </w:tc>
+        <w:tc>
+          <w:tcPr>
+            <w:tcW w:w="2338" w:type="dxa"/>
+          </w:tcPr>
+          <w:p>
+            <w:pPr>
+              <w:ind w:firstLine="0"/>
+            </w:pPr>
+            <w:r>
+              <w:t>$100</w:t>
+            </w:r>
+          </w:p>
+        </w:tc>
+        <w:tc>
+          <w:tcPr>
+            <w:tcW w:w="2338" w:type="dxa"/>
+          </w:tcPr>
+          <w:p>
+            <w:pPr>
+              <w:ind w:firstLine="0"/>
+            </w:pPr>
+            <w:r>
+              <w:t>-</w:t>
+            </w:r>
+          </w:p>
+        </w:tc>
+      </w:tr>
+    </w:tbl>
+    <w:p/>
+    <w:tbl>
+      <w:tblPr>
+        <w:tblStyle w:val="TableGrid"/>
+        <w:tblW w:w="0" w:type="auto"/>
+        <w:tblLook w:val="04A0" w:firstRow="1" w:lastRow="0" w:firstColumn="1" w:lastColumn="0" w:noHBand="0" w:noVBand="1"/>
+      </w:tblPr>
+      <w:tblGrid>
+        <w:gridCol w:w="4675"/>
+        <w:gridCol w:w="4675"/>
+      </w:tblGrid>
+      <w:tr>
+        <w:tc>
+          <w:tcPr>
+            <w:tcW w:w="4675" w:type="dxa"/>
+          </w:tcPr>
+          <w:p>
+            <w:pPr>
+              <w:ind w:firstLine="0"/>
+            </w:pPr>
+            <w:r>
+              <w:t>Payments</w:t>
+            </w:r>
+          </w:p>
+        </w:tc>
+        <w:tc>
+          <w:tcPr>
+            <w:tcW w:w="4675" w:type="dxa"/>
+          </w:tcPr>
+          <w:p>
+            <w:pPr>
+              <w:ind w:firstLine="0"/>
+            </w:pPr>
+          </w:p>
+        </w:tc>
+      </w:tr>
+      <w:tr>
+        <w:tc>
+          <w:tcPr>
+            <w:tcW w:w="4675" w:type="dxa"/>
+          </w:tcPr>
+          <w:p>
+            <w:pPr>
+              <w:ind w:firstLine="0"/>
+            </w:pPr>
+            <w:r>
+              <w:t>Firm A -&gt; firm B</w:t>
+            </w:r>
+          </w:p>
+        </w:tc>
+        <w:tc>
+          <w:tcPr>
+            <w:tcW w:w="4675" w:type="dxa"/>
+          </w:tcPr>
+          <w:p>
+            <w:pPr>
+              <w:ind w:firstLine="0"/>
+            </w:pPr>
+            <w:r>
+              <w:t>$50</w:t>
+            </w:r>
+          </w:p>
+        </w:tc>
+      </w:tr>
+      <w:tr>
+        <w:tc>
+          <w:tcPr>
+            <w:tcW w:w="4675" w:type="dxa"/>
+          </w:tcPr>
+          <w:p>
+            <w:pPr>
+              <w:ind w:firstLine="0"/>
+            </w:pPr>
+            <w:r>
+              <w:t>Firm A -&gt; firm C</w:t>
+            </w:r>
+          </w:p>
+        </w:tc>
+        <w:tc>
+          <w:tcPr>
+            <w:tcW w:w="4675" w:type="dxa"/>
+          </w:tcPr>
+          <w:p>
+            <w:pPr>
+              <w:ind w:firstLine="0"/>
+            </w:pPr>
+            <w:r>
+              <w:t>$100</w:t>
+            </w:r>
+          </w:p>
+        </w:tc>
+      </w:tr>
+      <w:tr>
+        <w:tc>
+          <w:tcPr>
+            <w:tcW w:w="4675" w:type="dxa"/>
+          </w:tcPr>
+          <w:p>
+            <w:pPr>
+              <w:ind w:firstLine="0"/>
+            </w:pPr>
+            <w:r>
+              <w:t>Firm B -&gt; firm C</w:t>
+            </w:r>
+          </w:p>
+        </w:tc>
+        <w:tc>
+          <w:tcPr>
+            <w:tcW w:w="4675" w:type="dxa"/>
+          </w:tcPr>
+          <w:p>
+            <w:pPr>
+              <w:ind w:firstLine="0"/>
+            </w:pPr>
+            <w:r>
+              <w:t>$50</w:t>
+            </w:r>
+          </w:p>
+        </w:tc>
+      </w:tr>
+    </w:tbl>
+    <w:p/>
+    <w:p>
+      <w:r>
+        <w:t xml:space="preserve">Originally created for </w:t>
+      </w:r>
+      <w:r>
+        <w:t xml:space="preserve">members of </w:t>
+      </w:r>
+      <w:r>
+        <w:t xml:space="preserve">futures </w:t>
+      </w:r>
+      <w:r>
+        <w:t xml:space="preserve">and equities </w:t>
+      </w:r>
+      <w:r>
+        <w:t xml:space="preserve">exchanges, clearinghouses became more significant with regulations like the </w:t>
+      </w:r>
+      <w:r>
+        <w:t xml:space="preserve">DFA (2010) </w:t>
+      </w:r>
+      <w:r>
+        <w:t>and European Market Infrastructure Regulation (EMIR</w:t>
+      </w:r>
+      <w:r>
+        <w:t>, 2012</w:t>
+      </w:r>
+      <w:r>
+        <w:t xml:space="preserve">) mandating central clearing of derivatives. Mandated clearing </w:t>
+      </w:r>
+      <w:r>
+        <w:t>can</w:t>
+      </w:r>
+      <w:r>
+        <w:t xml:space="preserve"> have macro and micro effects on the </w:t>
+      </w:r>
+      <w:r>
+        <w:t xml:space="preserve">swaps </w:t>
+      </w:r>
+      <w:r>
+        <w:t>market. At the macro level, clearing could reduce volatility but also strain the market through collateral demand during volatile or illiquid periods. Large enough losses could threaten clearinghouse solvency, transmitting effects to all members.</w:t>
+      </w:r>
+      <w:r>
         <w:t xml:space="preserve"> </w:t>
       </w:r>
       <w:r>
-        <w:t xml:space="preserve">summarizes the CFTC </w:t>
-      </w:r>
-      <w:r>
-        <w:t xml:space="preserve">key </w:t>
-      </w:r>
-      <w:r>
-        <w:t>rulemaking</w:t>
-      </w:r>
-      <w:r>
-        <w:t xml:space="preserve"> in these areas.</w:t>
+        <w:t xml:space="preserve">At the micro level, central clearing may change the types of trades firms enter, potentially leading to riskier trades due to mutualized default risk (adverse selection) and riskier post-trade activities (moral hazard). Clearing is subject to economies of scale and scope, which could lead to natural monopolies. However, regulators are likely to prevent this through local clearinghouse requirements </w:t>
+      </w:r>
+      <w:r>
+        <w:t xml:space="preserve">(that is, even though a single clearinghouse for US and Europe might have lower costs, regulators might require the clearinghouse to be geographically located in their jurisdiction, requiring two clearinghouses) </w:t>
+      </w:r>
+      <w:r>
+        <w:t>and antitrust scrutiny. While clearinghouses can reduce default risk and collateral demand, they also require resources for risk management activities, which may increase trading costs.</w:t>
       </w:r>
     </w:p>
     <w:p>
       <w:pPr>
-        <w:pStyle w:val="Caption"/>
-        <w:keepNext/>
-      </w:pPr>
-      <w:bookmarkStart w:id="1" w:name="_Ref149505424"/>
+        <w:pStyle w:val="Heading2"/>
+      </w:pPr>
+      <w:r>
+        <w:lastRenderedPageBreak/>
+        <w:t>Regulatory Background</w:t>
+      </w:r>
+    </w:p>
+    <w:p>
+      <w:pPr>
+        <w:pStyle w:val="Heading3"/>
+      </w:pPr>
+      <w:r>
+        <w:t xml:space="preserve">US </w:t>
+      </w:r>
+      <w:r>
+        <w:t>C</w:t>
+      </w:r>
+      <w:r>
+        <w:t>ontext</w:t>
+      </w:r>
+    </w:p>
+    <w:p>
+      <w:r>
+        <w:t xml:space="preserve">Following the financial crisis, Congress passed the DFA to enhance the US financial system's reliability. Since </w:t>
+      </w:r>
+      <w:r>
+        <w:t>over the counter</w:t>
+      </w:r>
+      <w:r>
+        <w:t xml:space="preserve"> </w:t>
+      </w:r>
+      <w:r>
+        <w:t xml:space="preserve">(OTC) </w:t>
+      </w:r>
+      <w:r>
+        <w:t xml:space="preserve">derivatives markets played a role in the crisis, </w:t>
+      </w:r>
+      <w:r>
+        <w:t>DFA</w:t>
+      </w:r>
+      <w:r>
+        <w:t xml:space="preserve"> aimed to significantly reform this market. Key objectives included improving trade data availability for regulators and market participants, requiring real-time reporting of certain trade characteristics, and mandating confidential trade data reporting to swaps data repositories and regulators.</w:t>
+      </w:r>
+    </w:p>
+    <w:p>
+      <w:r>
+        <w:t xml:space="preserve">To reduce default risk for large swaps dealers, </w:t>
+      </w:r>
+      <w:r>
+        <w:t>DFA</w:t>
+      </w:r>
+      <w:r>
+        <w:t xml:space="preserve"> requires </w:t>
+      </w:r>
+      <w:r>
+        <w:t xml:space="preserve">dealers to register </w:t>
+      </w:r>
+      <w:r>
+        <w:t xml:space="preserve">with the </w:t>
+      </w:r>
+      <w:r>
+        <w:t xml:space="preserve">Commodities Futures Trading Commission (CFTC) </w:t>
+      </w:r>
+      <w:r>
+        <w:t xml:space="preserve">or </w:t>
+      </w:r>
+      <w:r>
+        <w:t>the Securities and Exchange Commission (SEC)</w:t>
+      </w:r>
+      <w:r>
+        <w:t xml:space="preserve">, </w:t>
+      </w:r>
+      <w:r>
+        <w:t xml:space="preserve">adhere </w:t>
+      </w:r>
+      <w:r>
+        <w:t>to internal business conduct standards</w:t>
+      </w:r>
+      <w:r>
+        <w:t xml:space="preserve"> and maintain </w:t>
+      </w:r>
+      <w:r>
+        <w:t>adequate capital</w:t>
+      </w:r>
+      <w:r>
+        <w:t>.  T</w:t>
+      </w:r>
+      <w:r>
+        <w:t>o enhance liquidity</w:t>
+      </w:r>
+      <w:r>
+        <w:t>,</w:t>
+      </w:r>
+      <w:r>
+        <w:t xml:space="preserve"> price discovery</w:t>
+      </w:r>
+      <w:r>
+        <w:t xml:space="preserve"> and transparency, it</w:t>
+      </w:r>
+      <w:r>
+        <w:t xml:space="preserve"> </w:t>
+      </w:r>
+      <w:r>
+        <w:t>encourages</w:t>
+      </w:r>
+      <w:r>
+        <w:t xml:space="preserve"> trading </w:t>
+      </w:r>
+      <w:r>
+        <w:t xml:space="preserve">to take place </w:t>
+      </w:r>
+      <w:r>
+        <w:t>in central</w:t>
+      </w:r>
+      <w:r>
+        <w:t>ized</w:t>
+      </w:r>
+      <w:r>
+        <w:t xml:space="preserve"> </w:t>
+      </w:r>
+      <w:r>
+        <w:t>S</w:t>
+      </w:r>
+      <w:r>
+        <w:t xml:space="preserve">waps </w:t>
+      </w:r>
+      <w:r>
+        <w:t>E</w:t>
+      </w:r>
+      <w:r>
+        <w:t xml:space="preserve">xecution </w:t>
+      </w:r>
+      <w:r>
+        <w:t>F</w:t>
+      </w:r>
+      <w:r>
+        <w:t xml:space="preserve">acilities (SEFs) or </w:t>
+      </w:r>
+      <w:r>
+        <w:t>D</w:t>
+      </w:r>
+      <w:r>
+        <w:t xml:space="preserve">esignated </w:t>
+      </w:r>
+      <w:r>
+        <w:t>C</w:t>
+      </w:r>
+      <w:r>
+        <w:t xml:space="preserve">ontract </w:t>
+      </w:r>
+      <w:r>
+        <w:t>M</w:t>
+      </w:r>
+      <w:r>
+        <w:t>arkets (DCMs)</w:t>
+      </w:r>
+      <w:r>
+        <w:t xml:space="preserve">.  To make trade data more readily available, it requires </w:t>
+      </w:r>
+      <w:r>
+        <w:t xml:space="preserve">real-time </w:t>
+      </w:r>
+      <w:r>
+        <w:t xml:space="preserve">reporting </w:t>
+      </w:r>
+      <w:r>
+        <w:t xml:space="preserve">of </w:t>
+      </w:r>
+      <w:r>
+        <w:t xml:space="preserve">price information to swaps data repositories (SDRs) and submitting </w:t>
+      </w:r>
+      <w:r>
+        <w:t xml:space="preserve">additional </w:t>
+      </w:r>
+      <w:r>
+        <w:t xml:space="preserve">data </w:t>
+      </w:r>
+      <w:r>
+        <w:t xml:space="preserve">(called primary economic terms) </w:t>
+      </w:r>
+      <w:r>
+        <w:t>to SDRs or the CFTC</w:t>
+      </w:r>
+      <w:r>
+        <w:t>/SEC</w:t>
+      </w:r>
+      <w:r>
+        <w:t xml:space="preserve"> in a timely fashion</w:t>
+      </w:r>
+      <w:r>
+        <w:t xml:space="preserve">. Furthermore, the DFA mandates most contracts be centrally cleared </w:t>
+      </w:r>
+      <w:r>
+        <w:t>(</w:t>
+      </w:r>
+      <w:r>
+        <w:t>and for uncleared contracts, requires parties to post margin to mitigate default effects</w:t>
+      </w:r>
+      <w:r>
+        <w:t>)</w:t>
+      </w:r>
+      <w:r>
+        <w:t xml:space="preserve">. </w:t>
+      </w:r>
+      <w:r>
+        <w:fldChar w:fldCharType="begin"/>
+      </w:r>
+      <w:r>
+        <w:instrText xml:space="preserve"> REF _Ref149505424 \h </w:instrText>
+      </w:r>
+      <w:r>
+        <w:instrText xml:space="preserve"> \* MERGEFORMAT </w:instrText>
+      </w:r>
+      <w:r>
+        <w:fldChar w:fldCharType="separate"/>
+      </w:r>
       <w:r>
         <w:t xml:space="preserve">Table </w:t>
-      </w:r>
-      <w:r>
-        <w:fldChar w:fldCharType="begin"/>
-      </w:r>
-      <w:r>
-        <w:instrText xml:space="preserve"> SEQ Table \* ARABIC </w:instrText>
-      </w:r>
-      <w:r>
-        <w:fldChar w:fldCharType="separate"/>
       </w:r>
       <w:r>
         <w:rPr>
           <w:noProof/>
         </w:rPr>
         <w:t>1</w:t>
+      </w:r>
+      <w:r>
+        <w:fldChar w:fldCharType="end"/>
+      </w:r>
+      <w:r>
+        <w:t xml:space="preserve"> </w:t>
+      </w:r>
+      <w:r>
+        <w:t xml:space="preserve">summarizes the CFTC </w:t>
+      </w:r>
+      <w:r>
+        <w:t xml:space="preserve">key </w:t>
+      </w:r>
+      <w:r>
+        <w:t>rulemaking</w:t>
+      </w:r>
+      <w:r>
+        <w:t xml:space="preserve"> in these areas.</w:t>
+      </w:r>
+    </w:p>
+    <w:p>
+      <w:pPr>
+        <w:pStyle w:val="Caption"/>
+        <w:keepNext/>
+      </w:pPr>
+      <w:bookmarkStart w:id="1" w:name="_Ref149505424"/>
+      <w:r>
+        <w:t xml:space="preserve">Table </w:t>
+      </w:r>
+      <w:r>
+        <w:fldChar w:fldCharType="begin"/>
+      </w:r>
+      <w:r>
+        <w:instrText xml:space="preserve"> SEQ Table \* ARABIC </w:instrText>
+      </w:r>
+      <w:r>
+        <w:fldChar w:fldCharType="separate"/>
+      </w:r>
+      <w:r>
+        <w:rPr>
+          <w:noProof/>
+        </w:rPr>
+        <w:t>2</w:t>
       </w:r>
       <w:r>
         <w:rPr>
@@ -1255,8 +1986,13 @@
               <w:cnfStyle w:val="000000000000" w:firstRow="0" w:lastRow="0" w:firstColumn="0" w:lastColumn="0" w:oddVBand="0" w:evenVBand="0" w:oddHBand="0" w:evenHBand="0" w:firstRowFirstColumn="0" w:firstRowLastColumn="0" w:lastRowFirstColumn="0" w:lastRowLastColumn="0"/>
             </w:pPr>
             <w:r>
-              <w:t>Capital and Margin for non-banks</w:t>
-            </w:r>
+              <w:t>Capital and Margin for non-</w:t>
+            </w:r>
+            <w:proofErr w:type="gramStart"/>
+            <w:r>
+              <w:t>banks</w:t>
+            </w:r>
+            <w:proofErr w:type="gramEnd"/>
           </w:p>
           <w:p>
             <w:pPr>
@@ -1345,12 +2081,14 @@
             <w:r>
               <w:t xml:space="preserve">eporting </w:t>
             </w:r>
+            <w:proofErr w:type="gramStart"/>
             <w:r>
               <w:t>r</w:t>
             </w:r>
             <w:r>
               <w:t>equirements</w:t>
             </w:r>
+            <w:proofErr w:type="gramEnd"/>
           </w:p>
           <w:p>
             <w:pPr>
@@ -1551,6 +2289,7 @@
               <w:jc w:val="left"/>
             </w:pPr>
             <w:r>
+              <w:lastRenderedPageBreak/>
               <w:t>Position Limits</w:t>
             </w:r>
           </w:p>
@@ -1810,11 +2549,7 @@
         <w:t xml:space="preserve">; </w:t>
       </w:r>
       <w:r>
-        <w:t xml:space="preserve">the </w:t>
-      </w:r>
-      <w:r>
-        <w:lastRenderedPageBreak/>
-        <w:t xml:space="preserve">Monetary Authority of Singapore </w:t>
+        <w:t xml:space="preserve">the Monetary Authority of Singapore </w:t>
       </w:r>
       <w:r>
         <w:t xml:space="preserve">(MAS) </w:t>
@@ -1878,7 +2613,7 @@
         <w:rPr>
           <w:noProof/>
         </w:rPr>
-        <w:t>2</w:t>
+        <w:t>3</w:t>
       </w:r>
       <w:r>
         <w:rPr>
@@ -2206,6 +2941,7 @@
               <w:jc w:val="left"/>
             </w:pPr>
             <w:r>
+              <w:lastRenderedPageBreak/>
               <w:t>Australia</w:t>
             </w:r>
           </w:p>
@@ -2481,7 +3217,6 @@
     </w:p>
     <w:p>
       <w:r>
-        <w:lastRenderedPageBreak/>
         <w:t xml:space="preserve">Where: CF is the (fixed) cash flow, </w:t>
       </w:r>
       <m:oMath>
@@ -2842,7 +3577,7 @@
         </w:rPr>
       </w:pPr>
       <w:r>
-        <w:t>The net present value of the contract for the party paying the fixed leg and receiving the floating leg is:</w:t>
+        <w:t>The present value of the contract for the party paying the fixed leg and receiving the floating leg is:</w:t>
       </w:r>
     </w:p>
     <w:p>
@@ -2989,13 +3724,29 @@
         <w:t xml:space="preserve">  </w:t>
       </w:r>
       <w:r>
-        <w:t xml:space="preserve">At the outset of the contract, </w:t>
+        <w:t xml:space="preserve">At the outset of the </w:t>
+      </w:r>
+      <w:r>
+        <w:lastRenderedPageBreak/>
+        <w:t xml:space="preserve">contract, </w:t>
       </w:r>
       <w:r>
         <w:t>its</w:t>
       </w:r>
       <w:r>
-        <w:t xml:space="preserve"> value is zero. This is achieved by determining the present value of the floating leg using the assumed payments, and then setting the fixed rate </w:t>
+        <w:t xml:space="preserve"> value is zero. This is achieved by determining the present value of the floating leg using the </w:t>
+      </w:r>
+      <w:r>
+        <w:t xml:space="preserve">forecasted </w:t>
+      </w:r>
+      <w:r>
+        <w:t>payments</w:t>
+      </w:r>
+      <w:r>
+        <w:t xml:space="preserve"> (using the LIBOR yield curve)</w:t>
+      </w:r>
+      <w:r>
+        <w:t xml:space="preserve">, and then setting the fixed rate </w:t>
       </w:r>
       <w:r>
         <w:t xml:space="preserve">payment </w:t>
@@ -3058,11 +3809,7 @@
     </w:p>
     <w:p>
       <w:r>
-        <w:t xml:space="preserve">The interest rate swap market is dominated by a handful of substantial swap dealers (SDs) and Major Swap Participants (MSPs) rather than many atomistic market participants. These SDs and MSPs offer buy and sell quotes for swaps, potentially finding other participants to balance their </w:t>
-      </w:r>
-      <w:r>
-        <w:lastRenderedPageBreak/>
-        <w:t>swap exposures. Figure 1 depicts a hypothetical network model of such a market.</w:t>
+        <w:t>The interest rate swap market is dominated by a handful of substantial swap dealers (SDs) and Major Swap Participants (MSPs) rather than many atomistic market participants. These SDs and MSPs offer buy and sell quotes for swaps, potentially finding other participants to balance their swap exposures. Figure 1 depicts a hypothetical network model of such a market.</w:t>
       </w:r>
       <w:r>
         <w:rPr>
@@ -3174,8 +3921,9 @@
       <w:r>
         <w:t>.</w:t>
       </w:r>
-    </w:p>
-    <w:p>
+      <w:r>
+        <w:t xml:space="preserve"> </w:t>
+      </w:r>
       <w:r>
         <w:t xml:space="preserve">If </w:t>
       </w:r>
@@ -3456,6 +4204,7 @@
     </w:p>
     <w:p>
       <w:r>
+        <w:lastRenderedPageBreak/>
         <w:t>(</w:t>
       </w:r>
       <w:r>
@@ -3471,10 +4220,13 @@
         <w:t>Only the credit valuation adjustment [CVA] is shown above.  However, i</w:t>
       </w:r>
       <w:r>
-        <w:t>f a</w:t>
-      </w:r>
-      <w:r>
-        <w:t xml:space="preserve"> counterparty </w:t>
+        <w:t xml:space="preserve">f </w:t>
+      </w:r>
+      <w:r>
+        <w:t xml:space="preserve">your </w:t>
+      </w:r>
+      <w:r>
+        <w:t xml:space="preserve">counterparty </w:t>
       </w:r>
       <w:r>
         <w:t>defaults,</w:t>
@@ -3483,7 +4235,39 @@
         <w:t xml:space="preserve"> </w:t>
       </w:r>
       <w:r>
-        <w:t>this means that the party also does not have to make its obligated payments, which would increase the value of the contact, called a Debit Value Adjustment [DBA]).</w:t>
+        <w:t xml:space="preserve">you no longer </w:t>
+      </w:r>
+      <w:proofErr w:type="gramStart"/>
+      <w:r>
+        <w:t>have to</w:t>
+      </w:r>
+      <w:proofErr w:type="gramEnd"/>
+      <w:r>
+        <w:t xml:space="preserve"> make </w:t>
+      </w:r>
+      <w:r>
+        <w:t xml:space="preserve">your </w:t>
+      </w:r>
+      <w:r>
+        <w:t>obligated payments</w:t>
+      </w:r>
+      <w:r>
+        <w:t xml:space="preserve"> either</w:t>
+      </w:r>
+      <w:r>
+        <w:t>, which would increase the value of the cont</w:t>
+      </w:r>
+      <w:r>
+        <w:t>r</w:t>
+      </w:r>
+      <w:r>
+        <w:t xml:space="preserve">act, called </w:t>
+      </w:r>
+      <w:r>
+        <w:t xml:space="preserve">the </w:t>
+      </w:r>
+      <w:r>
+        <w:t>Debit Value Adjustment [DBA]).</w:t>
       </w:r>
     </w:p>
     <w:p>
@@ -3514,11 +4298,7 @@
         <w:t>)</w:t>
       </w:r>
       <w:r>
-        <w:t xml:space="preserve"> could affect other dealers and potentially the entire market. To counter this, regulators introduced central counterparties </w:t>
-      </w:r>
-      <w:r>
-        <w:lastRenderedPageBreak/>
-        <w:t>(clearinghouses). These clearinghouses void (novate) the initial swap contract and establish two new contracts, mirroring the original, with each counterparty. Now participants only need to be concerned about the clearinghouse's potential default, rather than their counterparties. Owing to their robust capitalization, regulation, and sound risk management, clearinghouses are perceived to decrease default and contagion risks. Figure 2 visualizes a hypothetical market structure with mandated central clearing.</w:t>
+        <w:t xml:space="preserve"> could affect other dealers and potentially the entire market. To counter this, regulators introduced central counterparties (clearinghouses). These clearinghouses void (novate) the initial swap contract and establish two new contracts, mirroring the original, with each counterparty. Now participants only need to be concerned about the clearinghouse's potential default, rather than their counterparties. Owing to their robust capitalization, regulation, and sound risk management, clearinghouses are perceived to decrease default and contagion risks. Figure 2 visualizes a hypothetical market structure with mandated central clearing.</w:t>
       </w:r>
     </w:p>
     <w:p>
@@ -3607,6 +4387,7 @@
     </w:p>
     <w:p>
       <w:r>
+        <w:lastRenderedPageBreak/>
         <w:t xml:space="preserve">I adapt the model from </w:t>
       </w:r>
       <w:proofErr w:type="spellStart"/>
@@ -3685,11 +4466,7 @@
         </m:r>
       </m:oMath>
       <w:r>
-        <w:t xml:space="preserve"> with the same probability).  He then decides the size of the optimal market order, which is executed at the best bid or ask price posted by the dealers.  If there is no liquidity </w:t>
-      </w:r>
-      <w:r>
-        <w:lastRenderedPageBreak/>
-        <w:t xml:space="preserve">shock, no trade takes place.  In the final stage, the price of the risky asset is </w:t>
+        <w:t xml:space="preserve"> with the same probability).  He then decides the size of the optimal market order, which is executed at the best bid or ask price posted by the dealers.  If there is no liquidity shock, no trade takes place.  In the final stage, the price of the risky asset is </w:t>
       </w:r>
       <w:r>
         <w:t>realized,</w:t>
@@ -4786,6 +5563,7 @@
     </w:p>
     <w:p>
       <w:r>
+        <w:lastRenderedPageBreak/>
         <w:t>w</w:t>
       </w:r>
       <w:r>
@@ -6640,6 +7418,7 @@
     </w:p>
     <w:p>
       <w:r>
+        <w:lastRenderedPageBreak/>
         <w:t xml:space="preserve">NB: Under competition with many dealers, the second term on the RHS of the above equation is </w:t>
       </w:r>
       <m:oMath>
@@ -6763,7 +7542,15 @@
         </m:r>
       </m:oMath>
       <w:r>
-        <w:t>, and the bid ask quotes become the reservation quotes.</w:t>
+        <w:t xml:space="preserve">, and the bid ask quotes </w:t>
+      </w:r>
+      <w:proofErr w:type="gramStart"/>
+      <w:r>
+        <w:t>become</w:t>
+      </w:r>
+      <w:proofErr w:type="gramEnd"/>
+      <w:r>
+        <w:t xml:space="preserve"> the reservation quotes.</w:t>
       </w:r>
     </w:p>
     <w:p>
@@ -8116,6 +8903,7 @@
         <w:pStyle w:val="Heading3"/>
       </w:pPr>
       <w:r>
+        <w:lastRenderedPageBreak/>
         <w:t>Price Volatility in Markets with Counterparty Risk</w:t>
       </w:r>
     </w:p>
@@ -8353,7 +9141,6 @@
             <w:rPr>
               <w:rFonts w:ascii="Cambria Math" w:hAnsi="Cambria Math"/>
             </w:rPr>
-            <w:lastRenderedPageBreak/>
             <m:t>Δ</m:t>
           </m:r>
           <m:sSub>
@@ -9622,11 +10409,9 @@
       <w:r>
         <w:t xml:space="preserve">with the CAD </w:t>
       </w:r>
-      <w:proofErr w:type="spellStart"/>
-      <w:r>
-        <w:t>denomibnated</w:t>
-      </w:r>
-      <w:proofErr w:type="spellEnd"/>
+      <w:r>
+        <w:t>denominated</w:t>
+      </w:r>
       <w:r>
         <w:t xml:space="preserve"> swaps acting as the control group, </w:t>
       </w:r>
@@ -9645,13 +10430,7 @@
         <w:t xml:space="preserve">I </w:t>
       </w:r>
       <w:r>
-        <w:t xml:space="preserve">begin by selecting a sample of interest rate swaps denominated in both USD and CAD with similar characteristics, such as contract maturity, </w:t>
-      </w:r>
-      <w:r>
-        <w:t xml:space="preserve">trade date and time, and notional value </w:t>
-      </w:r>
-      <w:r>
-        <w:t xml:space="preserve">from the </w:t>
+        <w:t xml:space="preserve">begin by selecting a sample of interest rate swaps denominated in both USD and CAD from the </w:t>
       </w:r>
       <w:r>
         <w:t xml:space="preserve">ten trading days </w:t>
@@ -9663,7 +10442,11 @@
         <w:t>I</w:t>
       </w:r>
       <w:r>
-        <w:t xml:space="preserve"> create two groups based on the currency of denomination: (1) the treatment group, consisting of USD denominated swaps that were affected by the central clearing mandate, and (2) the control group, consisting of CAD denominated swaps that were not subject to the mandate during the same period. By comparing the swap premiums between these two groups before and after the mandate, </w:t>
+        <w:t xml:space="preserve"> create two </w:t>
+      </w:r>
+      <w:r>
+        <w:lastRenderedPageBreak/>
+        <w:t xml:space="preserve">groups based on the currency of denomination: (1) the treatment group, consisting of USD denominated swaps that were affected by the central clearing mandate, and (2) the control group, consisting of CAD denominated swaps that were not subject to the mandate during the same period. By comparing the swap premiums between these two groups before and after the mandate, </w:t>
       </w:r>
       <w:r>
         <w:t>I</w:t>
@@ -10070,7 +10853,6 @@
     </w:p>
     <w:p>
       <w:r>
-        <w:lastRenderedPageBreak/>
         <w:t xml:space="preserve">Where </w:t>
       </w:r>
       <m:oMath>
@@ -10252,7 +11034,18 @@
         <w:t>I</w:t>
       </w:r>
       <w:r>
-        <w:t xml:space="preserve"> perform several robustness checks, such as using alternative control groups, applying different sample selection criteria, and employing alternative econometric techniques, such as propensity score matching and synthetic control methods.</w:t>
+        <w:t xml:space="preserve"> perform several robustness checks, such as using alternative control groups, and</w:t>
+      </w:r>
+      <w:r>
+        <w:t xml:space="preserve"> placebo </w:t>
+      </w:r>
+      <w:proofErr w:type="spellStart"/>
+      <w:r>
+        <w:t>DiD</w:t>
+      </w:r>
+      <w:proofErr w:type="spellEnd"/>
+      <w:r>
+        <w:t>.</w:t>
       </w:r>
     </w:p>
     <w:p>
@@ -10263,134 +11056,7 @@
         <w:t>Liquidity</w:t>
       </w:r>
     </w:p>
-    <w:p>
-      <w:r>
-        <w:t xml:space="preserve">Since </w:t>
-      </w:r>
-      <w:r>
-        <w:t xml:space="preserve">I </w:t>
-      </w:r>
-      <w:r>
-        <w:t xml:space="preserve">do not observe quotes </w:t>
-      </w:r>
-      <w:r>
-        <w:t xml:space="preserve">but only </w:t>
-      </w:r>
-      <w:r>
-        <w:t xml:space="preserve">sales, </w:t>
-      </w:r>
-      <w:r>
-        <w:t xml:space="preserve">I </w:t>
-      </w:r>
-      <w:r>
-        <w:t xml:space="preserve">implement </w:t>
-      </w:r>
-      <w:r>
-        <w:t>a modified version of the</w:t>
-      </w:r>
-      <w:r>
-        <w:t xml:space="preserve"> Lee-Ready </w:t>
-      </w:r>
-      <w:r>
-        <w:fldChar w:fldCharType="begin"/>
-      </w:r>
-      <w:r>
-        <w:instrText xml:space="preserve"> ADDIN ZOTERO_ITEM CSL_CITATION {"citationID":"p9rH8a8Y","properties":{"formattedCitation":"(1991)","plainCitation":"(1991)","noteIndex":0},"citationItems":[{"id":977,"uris":["http://zotero.org/users/1226582/items/U7LMGSK6"],"itemData":{"id":977,"type":"article-journal","abstract":"This paper evaluates alternative methods for classifying individual trades as market buy or market sell orders using intraday trade and quote data. We document two potential problems with quote-based methods of trade classification: quotes may be recorded ahead of trades that triggered them, and trades inside the spread are not readily classifiable. These problems are analyzed in the context of the interaction between exchange floor agents. We then propose and test relatively simple procedures for improving trade classifications.","container-title":"The Journal of Finance","DOI":"10.1111/j.1540-6261.1991.tb02683.x","ISSN":"1540-6261","issue":"2","language":"en","license":"© 1991 the American Finance Association","note":"_eprint: https://onlinelibrary.wiley.com/doi/pdf/10.1111/j.1540-6261.1991.tb02683.x","page":"733-746","source":"Wiley Online Library","title":"Inferring Trade Direction from Intraday Data","volume":"46","author":[{"family":"Lee","given":"Charles M. C."},{"family":"Ready","given":"Mark J."}],"issued":{"date-parts":[["1991"]]}},"label":"page","suppress-author":true}],"schema":"https://github.com/citation-style-language/schema/raw/master/csl-citation.json"} </w:instrText>
-      </w:r>
-      <w:r>
-        <w:fldChar w:fldCharType="separate"/>
-      </w:r>
-      <w:r>
-        <w:t>(1991)</w:t>
-      </w:r>
-      <w:r>
-        <w:fldChar w:fldCharType="end"/>
-      </w:r>
-      <w:r>
-        <w:t xml:space="preserve"> </w:t>
-      </w:r>
-      <w:r>
-        <w:t>algorithm to estimate the bid-ask spread</w:t>
-      </w:r>
-      <w:r>
-        <w:t xml:space="preserve"> as a measure of market liquidity (I use the bid-ask spread as my measure of liquidity because it is the cost of exiting or entering the market)</w:t>
-      </w:r>
-      <w:r>
-        <w:t xml:space="preserve">. </w:t>
-      </w:r>
-      <w:r>
-        <w:t>First,</w:t>
-      </w:r>
-      <w:r>
-        <w:t xml:space="preserve"> </w:t>
-      </w:r>
-      <w:r>
-        <w:t xml:space="preserve">I </w:t>
-      </w:r>
-      <w:r>
-        <w:t>order the trade</w:t>
-      </w:r>
-      <w:r>
-        <w:t>s by trade time.</w:t>
-      </w:r>
-      <w:r>
-        <w:t xml:space="preserve"> Then for each trade (starting from the second)</w:t>
-      </w:r>
-      <w:r>
-        <w:t xml:space="preserve">, </w:t>
-      </w:r>
-      <w:r>
-        <w:t xml:space="preserve">I </w:t>
-      </w:r>
-      <w:r>
-        <w:t xml:space="preserve">take the price of the previous trade as a proxy for the mid-quote.  </w:t>
-      </w:r>
-      <w:r>
-        <w:t>I</w:t>
-      </w:r>
-      <w:r>
-        <w:t>f the trade in consideration is higher than the mid-quote</w:t>
-      </w:r>
-      <w:r>
-        <w:t xml:space="preserve"> proxy</w:t>
-      </w:r>
-      <w:r>
-        <w:t>, the trade is classified as buyer</w:t>
-      </w:r>
-      <w:r>
-        <w:t>-</w:t>
-      </w:r>
-      <w:r>
-        <w:t xml:space="preserve">initiated; if lower, it is classified as seller initiated. The estimated ask price is inferred for buyer-initiated trades and estimated bid is inferred for </w:t>
-      </w:r>
-      <w:r>
-        <w:t>seller-initiated</w:t>
-      </w:r>
-      <w:r>
-        <w:t xml:space="preserve"> trades</w:t>
-      </w:r>
-      <w:r>
-        <w:t xml:space="preserve"> (the estimated bids/asks fill forward the last known ask or </w:t>
-      </w:r>
-      <w:r>
-        <w:t>bid rate for subsequent trades)</w:t>
-      </w:r>
-      <w:r>
-        <w:t>.</w:t>
-      </w:r>
-      <w:r>
-        <w:t xml:space="preserve">  Then a bid-ask spread </w:t>
-      </w:r>
-      <w:r>
-        <w:t xml:space="preserve">around each trade </w:t>
-      </w:r>
-      <w:r>
-        <w:t xml:space="preserve">x </w:t>
-      </w:r>
-      <w:r>
-        <w:t>is calculated from the estimated bids and asks.</w:t>
-      </w:r>
-    </w:p>
+    <w:p/>
     <w:p>
       <w:pPr>
         <w:pStyle w:val="Heading2"/>
@@ -10420,11 +11086,11 @@
     </w:p>
     <w:p>
       <w:r>
-        <w:t xml:space="preserve">The Commodity Futures Trading Commission's (CFTC) clearing mandate on IR swaps became effective on March 11, 2013. The regulation was implemented in three phases. Phase 1 mandated clearing for certain IR swaps involving swap dealers (SD), major swap participants (MSP), or </w:t>
+        <w:t xml:space="preserve">The Commodity Futures Trading Commission's (CFTC) clearing mandate on IR swaps became effective on March 11, 2013. The regulation was implemented in three phases. Phase 1 mandated clearing for certain IR swaps involving swap dealers (SD), major swap participants (MSP), or active funds. Phase 2 extended the mandate to additional entities, while Phase 3 covered all </w:t>
       </w:r>
       <w:r>
         <w:lastRenderedPageBreak/>
-        <w:t>active funds. Phase 2 extended the mandate to additional entities, while Phase 3 covered all remaining entities</w:t>
+        <w:t>remaining entities</w:t>
       </w:r>
       <w:r>
         <w:t xml:space="preserve"> (</w:t>
@@ -10436,7 +11102,13 @@
         <w:t>)</w:t>
       </w:r>
       <w:r>
-        <w:t>. The IR swaps covered by the mandate were the largest group by volume, denominated in USD, EUR, GBP, and JPY.</w:t>
+        <w:t xml:space="preserve">. The IR swaps covered by the mandate were the largest </w:t>
+      </w:r>
+      <w:r>
+        <w:t>categories</w:t>
+      </w:r>
+      <w:r>
+        <w:t xml:space="preserve"> by volume, denominated in USD, EUR, GBP, and JPY.</w:t>
       </w:r>
     </w:p>
     <w:p>
@@ -10462,7 +11134,30 @@
         <w:t xml:space="preserve">, comparing </w:t>
       </w:r>
       <w:r>
-        <w:t>USD and CAD denominated swaps – the largest regulated and unregulated markets, respectively. To minimize the impact of interest rate policy and other macroeconomic variables, I analyze ten trading days before (Feb 25, 2013 – Mar 8, 2013</w:t>
+        <w:t xml:space="preserve">USD and CAD denominated swaps – the largest regulated and unregulated markets, respectively. To minimize the impact of interest rate policy and other macroeconomic variables, I analyze </w:t>
+      </w:r>
+      <w:r>
+        <w:t xml:space="preserve">a small </w:t>
+      </w:r>
+      <w:proofErr w:type="gramStart"/>
+      <w:r>
+        <w:t xml:space="preserve">ten </w:t>
+      </w:r>
+      <w:r>
+        <w:t>day</w:t>
+      </w:r>
+      <w:proofErr w:type="gramEnd"/>
+      <w:r>
+        <w:t xml:space="preserve"> </w:t>
+      </w:r>
+      <w:r>
+        <w:t xml:space="preserve">trading </w:t>
+      </w:r>
+      <w:r>
+        <w:t xml:space="preserve">window </w:t>
+      </w:r>
+      <w:r>
+        <w:t>before (Feb 25, 2013 – Mar 8, 2013</w:t>
       </w:r>
       <w:r>
         <w:t>, May 27, 2013 – June 7, 2013 and August 26, 2013 – September 6, 2013</w:t>
@@ -10500,15 +11195,66 @@
         <w:t>appropriate</w:t>
       </w:r>
       <w:r>
-        <w:t xml:space="preserve"> yield curve. I use a single curve method, the prevalent pricing method during the study period. For USD swaps, I obtain the USD semiannual fixed-floating rate curve for each trading day from Bloomberg. For CAD denominated swaps, I obtain the Canadian yield curve from the Bloomberg Terminal. I use the </w:t>
+        <w:t xml:space="preserve"> yield curve. I use a single curve method, the prevalent pricing method during the study period. For USD swaps, I obtain the USD semiannual fixed-floating rate curve </w:t>
+      </w:r>
+      <w:r>
+        <w:t xml:space="preserve">(curve __) </w:t>
+      </w:r>
+      <w:r>
+        <w:t>for each trading day from Bloomberg. For CAD denominated swaps, I obtain the Canadian yield curve from the Bloomberg Terminal.</w:t>
+      </w:r>
+    </w:p>
+    <w:p>
+      <w:r>
+        <w:t>I use the Q</w:t>
       </w:r>
       <w:proofErr w:type="spellStart"/>
       <w:r>
-        <w:t>QuantLib</w:t>
+        <w:t>uantLib</w:t>
       </w:r>
       <w:proofErr w:type="spellEnd"/>
       <w:r>
-        <w:t>-python library to construct a piecewise linear forward curve.</w:t>
+        <w:t xml:space="preserve">-python library to construct </w:t>
+      </w:r>
+      <w:r>
+        <w:t xml:space="preserve">the forward </w:t>
+      </w:r>
+      <w:r>
+        <w:t>curve.</w:t>
+      </w:r>
+      <w:r>
+        <w:t xml:space="preserve">  For the USD swaps curve, the </w:t>
+      </w:r>
+      <w:proofErr w:type="gramStart"/>
+      <w:r>
+        <w:t>short-end</w:t>
+      </w:r>
+      <w:proofErr w:type="gramEnd"/>
+      <w:r>
+        <w:t xml:space="preserve"> (3M or less) of the curve is anchored by LIBOR rates.  For </w:t>
+      </w:r>
+      <w:r>
+        <w:t xml:space="preserve">the </w:t>
+      </w:r>
+      <w:r>
+        <w:t>medium</w:t>
+      </w:r>
+      <w:r>
+        <w:t xml:space="preserve">-end </w:t>
+      </w:r>
+      <w:r>
+        <w:t>(6M – 18M)</w:t>
+      </w:r>
+      <w:r>
+        <w:t xml:space="preserve">, the curve is anchored by Eurodollar Futures.  For </w:t>
+      </w:r>
+      <w:proofErr w:type="gramStart"/>
+      <w:r>
+        <w:t>long-end</w:t>
+      </w:r>
+      <w:proofErr w:type="gramEnd"/>
+      <w:r>
+        <w:t xml:space="preserve"> (24M onward) the curve is anchored by US swap rates.  Values between the anchor points need to be interpolated.  I use piecewise linear interpolation.</w:t>
       </w:r>
     </w:p>
     <w:p>
@@ -10624,7 +11370,7 @@
           <w:noProof/>
           <w:color w:val="000000" w:themeColor="text1"/>
         </w:rPr>
-        <w:t>3</w:t>
+        <w:t>4</w:t>
       </w:r>
       <w:r>
         <w:rPr>
@@ -16501,6 +17247,7 @@
                 <w:sz w:val="22"/>
                 <w:szCs w:val="22"/>
               </w:rPr>
+              <w:lastRenderedPageBreak/>
               <w:t> </w:t>
             </w:r>
           </w:p>
@@ -17295,7 +18042,6 @@
                 <w:sz w:val="22"/>
                 <w:szCs w:val="22"/>
               </w:rPr>
-              <w:lastRenderedPageBreak/>
               <w:t> </w:t>
             </w:r>
           </w:p>
@@ -29451,6 +30197,7 @@
                 <w:sz w:val="22"/>
                 <w:szCs w:val="22"/>
               </w:rPr>
+              <w:lastRenderedPageBreak/>
               <w:t> </w:t>
             </w:r>
           </w:p>
@@ -30635,11 +31382,19 @@
         <w:t xml:space="preserve">dealers, major swap </w:t>
       </w:r>
       <w:r>
-        <w:t xml:space="preserve">participants and active funds.  Clearing went from ~61% before phase 1 into effect to ~ 77% after phase 1.  Phase 2 added a broader set of market participants (commodity pools, private funds, banks and other financial institutions) to the clearing requirement and clearing went from ~78% of the market to ~90% of the market.  Phase 3 applied the mandate to all entities not specifically exempt from the clearing requirement (such as companies that primarily use IR swaps to hedge against commercial risk).  Phase 3 did not have a </w:t>
+        <w:t xml:space="preserve">participants and active funds.  Clearing went from ~61% before phase 1 into effect to ~ 77% after phase 1.  Phase 2 added a broader set of </w:t>
       </w:r>
       <w:r>
         <w:lastRenderedPageBreak/>
-        <w:t>large impact on clearing and it remained around ~89% of the market.  Phase 1 does not seem to have had an effect on perceptions of riskiness of IR swaps, but phase 2 and phase 3 results are consistent with expectations.</w:t>
+        <w:t xml:space="preserve">market participants (commodity pools, private funds, banks and other financial institutions) to the clearing requirement and clearing went from ~78% of the market to ~90% of the market.  Phase 3 applied the mandate to all entities not specifically exempt from the clearing requirement (such as companies that primarily use IR swaps to hedge against commercial risk).  Phase 3 did not have a large impact on clearing and it remained around ~89% of the market.  Phase 1 does not seem to have </w:t>
+      </w:r>
+      <w:proofErr w:type="gramStart"/>
+      <w:r>
+        <w:t>had an effect on</w:t>
+      </w:r>
+      <w:proofErr w:type="gramEnd"/>
+      <w:r>
+        <w:t xml:space="preserve"> perceptions of riskiness of IR swaps, but phase 2 and phase 3 results are consistent with expectations.</w:t>
       </w:r>
     </w:p>
     <w:p>
@@ -30664,7 +31419,7 @@
         <w:rPr>
           <w:noProof/>
         </w:rPr>
-        <w:t>4</w:t>
+        <w:t>5</w:t>
       </w:r>
       <w:r>
         <w:rPr>
@@ -30764,7 +31519,7 @@
         <w:rPr>
           <w:noProof/>
         </w:rPr>
-        <w:t>5</w:t>
+        <w:t>6</w:t>
       </w:r>
       <w:r>
         <w:rPr>
@@ -35205,7 +35960,7 @@
   <w:style w:type="paragraph" w:default="1" w:styleId="Normal">
     <w:name w:val="Normal"/>
     <w:qFormat/>
-    <w:rsid w:val="008F79E0"/>
+    <w:rsid w:val="00BA72D6"/>
     <w:pPr>
       <w:spacing w:line="360" w:lineRule="auto"/>
       <w:ind w:firstLine="202"/>
@@ -35223,7 +35978,7 @@
     <w:next w:val="Normal"/>
     <w:link w:val="Heading1Char"/>
     <w:qFormat/>
-    <w:rsid w:val="008F79E0"/>
+    <w:rsid w:val="00BA72D6"/>
     <w:pPr>
       <w:keepNext/>
       <w:keepLines/>
@@ -35247,7 +36002,7 @@
     <w:next w:val="Normal"/>
     <w:link w:val="Heading2Char"/>
     <w:qFormat/>
-    <w:rsid w:val="008F79E0"/>
+    <w:rsid w:val="00BA72D6"/>
     <w:pPr>
       <w:keepNext/>
       <w:keepLines/>
@@ -35272,7 +36027,7 @@
     <w:next w:val="Normal"/>
     <w:link w:val="Heading3Char"/>
     <w:qFormat/>
-    <w:rsid w:val="008F79E0"/>
+    <w:rsid w:val="00BA72D6"/>
     <w:pPr>
       <w:spacing w:before="260"/>
       <w:ind w:firstLine="0"/>
@@ -35289,7 +36044,7 @@
     <w:next w:val="Normal"/>
     <w:link w:val="Heading4Char"/>
     <w:qFormat/>
-    <w:rsid w:val="008F79E0"/>
+    <w:rsid w:val="00BA72D6"/>
     <w:pPr>
       <w:spacing w:before="260"/>
       <w:ind w:firstLine="0"/>
@@ -35423,7 +36178,7 @@
     <w:name w:val="Default Paragraph Font"/>
     <w:uiPriority w:val="99"/>
     <w:semiHidden/>
-    <w:rsid w:val="008F79E0"/>
+    <w:rsid w:val="00BA72D6"/>
   </w:style>
   <w:style w:type="table" w:default="1" w:styleId="TableNormal">
     <w:name w:val="Normal Table"/>
@@ -35444,13 +36199,13 @@
     <w:name w:val="No List"/>
     <w:semiHidden/>
     <w:unhideWhenUsed/>
-    <w:rsid w:val="008F79E0"/>
+    <w:rsid w:val="00BA72D6"/>
   </w:style>
   <w:style w:type="character" w:customStyle="1" w:styleId="Heading2Char">
     <w:name w:val="Heading 2 Char"/>
     <w:basedOn w:val="DefaultParagraphFont"/>
     <w:link w:val="Heading2"/>
-    <w:rsid w:val="008F79E0"/>
+    <w:rsid w:val="00BA72D6"/>
     <w:rPr>
       <w:rFonts w:ascii="Times New Roman" w:eastAsia="Times New Roman" w:hAnsi="Times New Roman"/>
       <w:bCs/>
@@ -35466,7 +36221,7 @@
     <w:next w:val="Author"/>
     <w:link w:val="TitleChar"/>
     <w:qFormat/>
-    <w:rsid w:val="008F79E0"/>
+    <w:rsid w:val="00BA72D6"/>
     <w:pPr>
       <w:spacing w:after="300" w:line="360" w:lineRule="auto"/>
       <w:contextualSpacing/>
@@ -35485,7 +36240,7 @@
     <w:name w:val="Title Char"/>
     <w:basedOn w:val="DefaultParagraphFont"/>
     <w:link w:val="Title"/>
-    <w:rsid w:val="008F79E0"/>
+    <w:rsid w:val="00BA72D6"/>
     <w:rPr>
       <w:rFonts w:ascii="Arial" w:eastAsia="Times New Roman" w:hAnsi="Arial"/>
       <w:color w:val="000000"/>
@@ -35528,7 +36283,7 @@
     <w:name w:val="Heading 1 Char"/>
     <w:basedOn w:val="DefaultParagraphFont"/>
     <w:link w:val="Heading1"/>
-    <w:rsid w:val="008F79E0"/>
+    <w:rsid w:val="00BA72D6"/>
     <w:rPr>
       <w:rFonts w:ascii="Times New Roman" w:eastAsia="Times New Roman" w:hAnsi="Times New Roman"/>
       <w:b/>
@@ -35543,7 +36298,7 @@
     <w:name w:val="Heading 3 Char"/>
     <w:basedOn w:val="DefaultParagraphFont"/>
     <w:link w:val="Heading3"/>
-    <w:rsid w:val="008F79E0"/>
+    <w:rsid w:val="00BA72D6"/>
     <w:rPr>
       <w:rFonts w:ascii="Times New Roman" w:eastAsia="Times New Roman" w:hAnsi="Times New Roman"/>
       <w:bCs/>
@@ -35556,7 +36311,7 @@
     <w:name w:val="Heading 4 Char"/>
     <w:basedOn w:val="DefaultParagraphFont"/>
     <w:link w:val="Heading4"/>
-    <w:rsid w:val="008F79E0"/>
+    <w:rsid w:val="00BA72D6"/>
     <w:rPr>
       <w:rFonts w:ascii="Times New Roman" w:eastAsia="Times New Roman" w:hAnsi="Times New Roman"/>
       <w:bCs/>
@@ -35865,7 +36620,7 @@
     <w:basedOn w:val="Normal"/>
     <w:link w:val="FootnoteTextChar"/>
     <w:semiHidden/>
-    <w:rsid w:val="008F79E0"/>
+    <w:rsid w:val="00BA72D6"/>
     <w:pPr>
       <w:spacing w:line="180" w:lineRule="atLeast"/>
     </w:pPr>
@@ -35878,7 +36633,7 @@
     <w:basedOn w:val="DefaultParagraphFont"/>
     <w:link w:val="FootnoteText"/>
     <w:semiHidden/>
-    <w:rsid w:val="008F79E0"/>
+    <w:rsid w:val="00BA72D6"/>
     <w:rPr>
       <w:rFonts w:ascii="Times New Roman" w:eastAsia="Calisto MT" w:hAnsi="Times New Roman"/>
       <w:sz w:val="16"/>
@@ -35890,7 +36645,7 @@
     <w:name w:val="footnote reference"/>
     <w:basedOn w:val="DefaultParagraphFont"/>
     <w:semiHidden/>
-    <w:rsid w:val="008F79E0"/>
+    <w:rsid w:val="00BA72D6"/>
     <w:rPr>
       <w:rFonts w:ascii="Times New Roman" w:hAnsi="Times New Roman"/>
       <w:sz w:val="24"/>
@@ -36282,7 +37037,7 @@
   </w:style>
   <w:style w:type="paragraph" w:customStyle="1" w:styleId="NoParagraphStyle">
     <w:name w:val="[No Paragraph Style]"/>
-    <w:rsid w:val="008F79E0"/>
+    <w:rsid w:val="00BA72D6"/>
     <w:pPr>
       <w:widowControl w:val="0"/>
       <w:autoSpaceDE w:val="0"/>
@@ -36302,7 +37057,7 @@
   <w:style w:type="paragraph" w:customStyle="1" w:styleId="Author">
     <w:name w:val="Author"/>
     <w:next w:val="Normal"/>
-    <w:rsid w:val="008F79E0"/>
+    <w:rsid w:val="00BA72D6"/>
     <w:pPr>
       <w:suppressAutoHyphens/>
       <w:spacing w:after="280" w:line="360" w:lineRule="auto"/>
@@ -36319,7 +37074,7 @@
   <w:style w:type="paragraph" w:customStyle="1" w:styleId="Abstract">
     <w:name w:val="Abstract"/>
     <w:next w:val="Normal"/>
-    <w:rsid w:val="008F79E0"/>
+    <w:rsid w:val="00BA72D6"/>
     <w:pPr>
       <w:spacing w:before="100" w:after="600" w:line="360" w:lineRule="auto"/>
       <w:ind w:left="662" w:right="662"/>
@@ -36337,7 +37092,7 @@
   <w:style w:type="paragraph" w:customStyle="1" w:styleId="Equation">
     <w:name w:val="Equation"/>
     <w:next w:val="Normal"/>
-    <w:rsid w:val="008F79E0"/>
+    <w:rsid w:val="00BA72D6"/>
     <w:pPr>
       <w:tabs>
         <w:tab w:val="center" w:pos="3960"/>
@@ -36357,7 +37112,7 @@
     <w:name w:val="Normal No Indent"/>
     <w:basedOn w:val="Normal"/>
     <w:next w:val="Normal"/>
-    <w:rsid w:val="008F79E0"/>
+    <w:rsid w:val="00BA72D6"/>
     <w:pPr>
       <w:ind w:firstLine="0"/>
     </w:pPr>
@@ -36365,7 +37120,7 @@
   <w:style w:type="paragraph" w:customStyle="1" w:styleId="Contact">
     <w:name w:val="Contact"/>
     <w:next w:val="Normal"/>
-    <w:rsid w:val="008F79E0"/>
+    <w:rsid w:val="00BA72D6"/>
     <w:pPr>
       <w:spacing w:after="200" w:line="360" w:lineRule="auto"/>
     </w:pPr>
@@ -36381,7 +37136,7 @@
     <w:name w:val="Reference Heading"/>
     <w:basedOn w:val="Normal"/>
     <w:next w:val="References"/>
-    <w:rsid w:val="008F79E0"/>
+    <w:rsid w:val="00BA72D6"/>
     <w:pPr>
       <w:keepNext/>
       <w:widowControl w:val="0"/>
@@ -36402,7 +37157,7 @@
   <w:style w:type="paragraph" w:customStyle="1" w:styleId="References">
     <w:name w:val="References"/>
     <w:basedOn w:val="Normal"/>
-    <w:rsid w:val="008F79E0"/>
+    <w:rsid w:val="00BA72D6"/>
     <w:pPr>
       <w:widowControl w:val="0"/>
       <w:autoSpaceDE w:val="0"/>
@@ -36421,7 +37176,7 @@
     <w:next w:val="Normal"/>
     <w:uiPriority w:val="99"/>
     <w:semiHidden/>
-    <w:rsid w:val="008F79E0"/>
+    <w:rsid w:val="00BA72D6"/>
     <w:pPr>
       <w:spacing w:before="260" w:line="360" w:lineRule="auto"/>
       <w:ind w:left="720" w:right="720"/>
@@ -36444,7 +37199,7 @@
     <w:uiPriority w:val="99"/>
     <w:semiHidden/>
     <w:qFormat/>
-    <w:rsid w:val="008F79E0"/>
+    <w:rsid w:val="00BA72D6"/>
     <w:pPr>
       <w:spacing w:after="120"/>
       <w:ind w:left="720" w:right="720" w:firstLine="0"/>
@@ -36454,7 +37209,7 @@
   <w:style w:type="paragraph" w:customStyle="1" w:styleId="FigureTitle">
     <w:name w:val="Figure Title"/>
     <w:next w:val="Normal"/>
-    <w:rsid w:val="008F79E0"/>
+    <w:rsid w:val="00BA72D6"/>
     <w:pPr>
       <w:keepLines/>
       <w:suppressAutoHyphens/>
@@ -36474,7 +37229,7 @@
   <w:style w:type="paragraph" w:customStyle="1" w:styleId="FigureNotes">
     <w:name w:val="Figure Notes"/>
     <w:next w:val="Normal"/>
-    <w:rsid w:val="008F79E0"/>
+    <w:rsid w:val="00BA72D6"/>
     <w:pPr>
       <w:tabs>
         <w:tab w:val="right" w:pos="440"/>
@@ -36493,7 +37248,7 @@
   </w:style>
   <w:style w:type="paragraph" w:customStyle="1" w:styleId="TableTitle">
     <w:name w:val="Table Title"/>
-    <w:rsid w:val="008F79E0"/>
+    <w:rsid w:val="00BA72D6"/>
     <w:pPr>
       <w:pBdr>
         <w:bottom w:val="double" w:sz="2" w:space="1" w:color="auto"/>
@@ -36516,7 +37271,7 @@
   </w:style>
   <w:style w:type="paragraph" w:customStyle="1" w:styleId="TableNotes">
     <w:name w:val="Table Notes"/>
-    <w:rsid w:val="008F79E0"/>
+    <w:rsid w:val="00BA72D6"/>
     <w:pPr>
       <w:spacing w:before="120" w:line="180" w:lineRule="atLeast"/>
       <w:ind w:right="720"/>
@@ -36532,7 +37287,7 @@
   </w:style>
   <w:style w:type="paragraph" w:customStyle="1" w:styleId="TableText">
     <w:name w:val="Table Text"/>
-    <w:rsid w:val="008F79E0"/>
+    <w:rsid w:val="00BA72D6"/>
     <w:pPr>
       <w:spacing w:line="180" w:lineRule="atLeast"/>
       <w:jc w:val="center"/>
@@ -36549,7 +37304,7 @@
     <w:name w:val="List Bullet"/>
     <w:basedOn w:val="Normal"/>
     <w:next w:val="Normal"/>
-    <w:rsid w:val="008F79E0"/>
+    <w:rsid w:val="00BA72D6"/>
     <w:pPr>
       <w:numPr>
         <w:numId w:val="27"/>
@@ -36561,7 +37316,7 @@
     <w:name w:val="List Number"/>
     <w:basedOn w:val="Normal"/>
     <w:next w:val="Normal"/>
-    <w:rsid w:val="008F79E0"/>
+    <w:rsid w:val="00BA72D6"/>
     <w:pPr>
       <w:numPr>
         <w:numId w:val="28"/>
@@ -36578,7 +37333,7 @@
     <w:basedOn w:val="Normal"/>
     <w:next w:val="Normal"/>
     <w:qFormat/>
-    <w:rsid w:val="008F79E0"/>
+    <w:rsid w:val="00BA72D6"/>
     <w:pPr>
       <w:spacing w:before="260" w:after="260"/>
       <w:jc w:val="center"/>
@@ -36587,7 +37342,7 @@
   <w:style w:type="character" w:customStyle="1" w:styleId="TableFootLetter">
     <w:name w:val="Table FootLetter"/>
     <w:basedOn w:val="DefaultParagraphFont"/>
-    <w:rsid w:val="008F79E0"/>
+    <w:rsid w:val="00BA72D6"/>
     <w:rPr>
       <w:rFonts w:ascii="Times New Roman" w:hAnsi="Times New Roman"/>
       <w:sz w:val="16"/>
@@ -36600,14 +37355,14 @@
     <w:basedOn w:val="TableNotes"/>
     <w:next w:val="TableNotes"/>
     <w:qFormat/>
-    <w:rsid w:val="008F79E0"/>
+    <w:rsid w:val="00BA72D6"/>
   </w:style>
   <w:style w:type="paragraph" w:customStyle="1" w:styleId="TablePlaceholder">
     <w:name w:val="Table Placeholder"/>
     <w:basedOn w:val="FigurePlaceholder"/>
     <w:next w:val="NoParagraphStyle"/>
     <w:qFormat/>
-    <w:rsid w:val="008F79E0"/>
+    <w:rsid w:val="00BA72D6"/>
   </w:style>
   <w:style w:type="paragraph" w:styleId="DocumentMap">
     <w:name w:val="Document Map"/>
@@ -36615,7 +37370,7 @@
     <w:link w:val="DocumentMapChar"/>
     <w:uiPriority w:val="99"/>
     <w:semiHidden/>
-    <w:rsid w:val="008F79E0"/>
+    <w:rsid w:val="00BA72D6"/>
     <w:rPr>
       <w:rFonts w:ascii="Lucida Grande" w:hAnsi="Lucida Grande"/>
     </w:rPr>
@@ -36626,7 +37381,7 @@
     <w:link w:val="DocumentMap"/>
     <w:uiPriority w:val="99"/>
     <w:semiHidden/>
-    <w:rsid w:val="008F79E0"/>
+    <w:rsid w:val="00BA72D6"/>
     <w:rPr>
       <w:rFonts w:ascii="Lucida Grande" w:eastAsia="Calisto MT" w:hAnsi="Lucida Grande"/>
       <w:sz w:val="24"/>
@@ -36639,7 +37394,7 @@
     <w:basedOn w:val="DefaultParagraphFont"/>
     <w:uiPriority w:val="99"/>
     <w:semiHidden/>
-    <w:rsid w:val="008F79E0"/>
+    <w:rsid w:val="00BA72D6"/>
     <w:rPr>
       <w:sz w:val="18"/>
       <w:szCs w:val="18"/>
@@ -36651,7 +37406,7 @@
     <w:link w:val="CommentTextChar"/>
     <w:uiPriority w:val="99"/>
     <w:semiHidden/>
-    <w:rsid w:val="008F79E0"/>
+    <w:rsid w:val="00BA72D6"/>
   </w:style>
   <w:style w:type="character" w:customStyle="1" w:styleId="CommentTextChar">
     <w:name w:val="Comment Text Char"/>
@@ -36659,7 +37414,7 @@
     <w:link w:val="CommentText"/>
     <w:uiPriority w:val="99"/>
     <w:semiHidden/>
-    <w:rsid w:val="008F79E0"/>
+    <w:rsid w:val="00BA72D6"/>
     <w:rPr>
       <w:rFonts w:ascii="Times New Roman" w:eastAsia="Calisto MT" w:hAnsi="Times New Roman"/>
       <w:sz w:val="24"/>
@@ -36674,7 +37429,7 @@
     <w:link w:val="CommentSubjectChar"/>
     <w:uiPriority w:val="99"/>
     <w:semiHidden/>
-    <w:rsid w:val="008F79E0"/>
+    <w:rsid w:val="00BA72D6"/>
     <w:rPr>
       <w:b/>
       <w:bCs/>
@@ -36688,7 +37443,7 @@
     <w:link w:val="CommentSubject"/>
     <w:uiPriority w:val="99"/>
     <w:semiHidden/>
-    <w:rsid w:val="008F79E0"/>
+    <w:rsid w:val="00BA72D6"/>
     <w:rPr>
       <w:rFonts w:ascii="Times New Roman" w:eastAsia="Calisto MT" w:hAnsi="Times New Roman"/>
       <w:b/>
@@ -36704,7 +37459,7 @@
     <w:link w:val="BalloonTextChar"/>
     <w:uiPriority w:val="99"/>
     <w:semiHidden/>
-    <w:rsid w:val="008F79E0"/>
+    <w:rsid w:val="00BA72D6"/>
     <w:pPr>
       <w:spacing w:line="240" w:lineRule="auto"/>
     </w:pPr>
@@ -36720,7 +37475,7 @@
     <w:link w:val="BalloonText"/>
     <w:uiPriority w:val="99"/>
     <w:semiHidden/>
-    <w:rsid w:val="008F79E0"/>
+    <w:rsid w:val="00BA72D6"/>
     <w:rPr>
       <w:rFonts w:ascii="Lucida Grande" w:eastAsia="Calisto MT" w:hAnsi="Lucida Grande"/>
       <w:sz w:val="18"/>

</xml_diff>